<commit_message>
Fix: Three-line frame line style(三线表框线样式修正)
</commit_message>
<xml_diff>
--- a/src/output.docx
+++ b/src/output.docx
@@ -171,7 +171,10 @@
           <w:tcPr>
             <w:tcW w:type="dxa" w:w="2076"/>
             <w:tcBorders>
-              <w:bottom w:val="single" w:sz="0" w:color="000000"/>
+              <w:top w:val="none" w:sz="0" w:color="000000"/>
+              <w:bottom w:val="none" w:sz="0" w:color="000000"/>
+              <w:start w:val="none" w:sz="0" w:color="000000"/>
+              <w:end w:val="none" w:sz="0" w:color="000000"/>
             </w:tcBorders>
             <w:vAlign w:val="center"/>
           </w:tcPr>
@@ -195,7 +198,10 @@
           <w:tcPr>
             <w:tcW w:type="dxa" w:w="2076"/>
             <w:tcBorders>
-              <w:bottom w:val="single" w:sz="0" w:color="000000"/>
+              <w:top w:val="none" w:sz="0" w:color="000000"/>
+              <w:bottom w:val="none" w:sz="0" w:color="000000"/>
+              <w:start w:val="none" w:sz="0" w:color="000000"/>
+              <w:end w:val="none" w:sz="0" w:color="000000"/>
             </w:tcBorders>
             <w:vAlign w:val="center"/>
           </w:tcPr>
@@ -219,7 +225,10 @@
           <w:tcPr>
             <w:tcW w:type="dxa" w:w="2076"/>
             <w:tcBorders>
-              <w:bottom w:val="single" w:sz="0" w:color="000000"/>
+              <w:top w:val="none" w:sz="0" w:color="000000"/>
+              <w:bottom w:val="none" w:sz="0" w:color="000000"/>
+              <w:start w:val="none" w:sz="0" w:color="000000"/>
+              <w:end w:val="none" w:sz="0" w:color="000000"/>
             </w:tcBorders>
             <w:vAlign w:val="center"/>
           </w:tcPr>
@@ -243,7 +252,10 @@
           <w:tcPr>
             <w:tcW w:type="dxa" w:w="2076"/>
             <w:tcBorders>
-              <w:bottom w:val="single" w:sz="0" w:color="000000"/>
+              <w:top w:val="none" w:sz="0" w:color="000000"/>
+              <w:bottom w:val="none" w:sz="0" w:color="000000"/>
+              <w:start w:val="none" w:sz="0" w:color="000000"/>
+              <w:end w:val="none" w:sz="0" w:color="000000"/>
             </w:tcBorders>
             <w:vAlign w:val="center"/>
           </w:tcPr>
@@ -269,7 +281,10 @@
           <w:tcPr>
             <w:tcW w:type="dxa" w:w="2076"/>
             <w:tcBorders>
-              <w:bottom w:val="single" w:sz="0" w:color="000000"/>
+              <w:top w:val="none" w:sz="0" w:color="000000"/>
+              <w:bottom w:val="none" w:sz="0" w:color="000000"/>
+              <w:start w:val="none" w:sz="0" w:color="000000"/>
+              <w:end w:val="none" w:sz="0" w:color="000000"/>
             </w:tcBorders>
             <w:vAlign w:val="center"/>
           </w:tcPr>
@@ -293,7 +308,10 @@
           <w:tcPr>
             <w:tcW w:type="dxa" w:w="2076"/>
             <w:tcBorders>
-              <w:bottom w:val="single" w:sz="0" w:color="000000"/>
+              <w:top w:val="none" w:sz="0" w:color="000000"/>
+              <w:bottom w:val="none" w:sz="0" w:color="000000"/>
+              <w:start w:val="none" w:sz="0" w:color="000000"/>
+              <w:end w:val="none" w:sz="0" w:color="000000"/>
             </w:tcBorders>
             <w:vAlign w:val="center"/>
           </w:tcPr>
@@ -317,7 +335,10 @@
           <w:tcPr>
             <w:tcW w:type="dxa" w:w="2076"/>
             <w:tcBorders>
-              <w:bottom w:val="single" w:sz="0" w:color="000000"/>
+              <w:top w:val="none" w:sz="0" w:color="000000"/>
+              <w:bottom w:val="none" w:sz="0" w:color="000000"/>
+              <w:start w:val="none" w:sz="0" w:color="000000"/>
+              <w:end w:val="none" w:sz="0" w:color="000000"/>
             </w:tcBorders>
             <w:vAlign w:val="center"/>
           </w:tcPr>
@@ -341,7 +362,10 @@
           <w:tcPr>
             <w:tcW w:type="dxa" w:w="2076"/>
             <w:tcBorders>
-              <w:bottom w:val="single" w:sz="0" w:color="000000"/>
+              <w:top w:val="none" w:sz="0" w:color="000000"/>
+              <w:bottom w:val="none" w:sz="0" w:color="000000"/>
+              <w:start w:val="none" w:sz="0" w:color="000000"/>
+              <w:end w:val="none" w:sz="0" w:color="000000"/>
             </w:tcBorders>
             <w:vAlign w:val="center"/>
           </w:tcPr>
@@ -367,7 +391,10 @@
           <w:tcPr>
             <w:tcW w:type="dxa" w:w="2076"/>
             <w:tcBorders>
-              <w:bottom w:val="single" w:sz="0" w:color="000000"/>
+              <w:top w:val="none" w:sz="0" w:color="000000"/>
+              <w:bottom w:val="none" w:sz="0" w:color="000000"/>
+              <w:start w:val="none" w:sz="0" w:color="000000"/>
+              <w:end w:val="none" w:sz="0" w:color="000000"/>
             </w:tcBorders>
             <w:vAlign w:val="center"/>
           </w:tcPr>
@@ -391,7 +418,10 @@
           <w:tcPr>
             <w:tcW w:type="dxa" w:w="2076"/>
             <w:tcBorders>
-              <w:bottom w:val="single" w:sz="0" w:color="000000"/>
+              <w:top w:val="none" w:sz="0" w:color="000000"/>
+              <w:bottom w:val="none" w:sz="0" w:color="000000"/>
+              <w:start w:val="none" w:sz="0" w:color="000000"/>
+              <w:end w:val="none" w:sz="0" w:color="000000"/>
             </w:tcBorders>
             <w:vAlign w:val="center"/>
           </w:tcPr>
@@ -415,7 +445,10 @@
           <w:tcPr>
             <w:tcW w:type="dxa" w:w="2076"/>
             <w:tcBorders>
-              <w:bottom w:val="single" w:sz="0" w:color="000000"/>
+              <w:top w:val="none" w:sz="0" w:color="000000"/>
+              <w:bottom w:val="none" w:sz="0" w:color="000000"/>
+              <w:start w:val="none" w:sz="0" w:color="000000"/>
+              <w:end w:val="none" w:sz="0" w:color="000000"/>
             </w:tcBorders>
             <w:vAlign w:val="center"/>
           </w:tcPr>
@@ -439,7 +472,10 @@
           <w:tcPr>
             <w:tcW w:type="dxa" w:w="2076"/>
             <w:tcBorders>
-              <w:bottom w:val="single" w:sz="0" w:color="000000"/>
+              <w:top w:val="none" w:sz="0" w:color="000000"/>
+              <w:bottom w:val="none" w:sz="0" w:color="000000"/>
+              <w:start w:val="none" w:sz="0" w:color="000000"/>
+              <w:end w:val="none" w:sz="0" w:color="000000"/>
             </w:tcBorders>
             <w:vAlign w:val="center"/>
           </w:tcPr>
@@ -465,7 +501,10 @@
           <w:tcPr>
             <w:tcW w:type="dxa" w:w="2076"/>
             <w:tcBorders>
-              <w:bottom w:val="single" w:sz="0" w:color="000000"/>
+              <w:top w:val="none" w:sz="0" w:color="000000"/>
+              <w:bottom w:val="none" w:sz="0" w:color="000000"/>
+              <w:start w:val="none" w:sz="0" w:color="000000"/>
+              <w:end w:val="none" w:sz="0" w:color="000000"/>
             </w:tcBorders>
             <w:vAlign w:val="center"/>
           </w:tcPr>
@@ -489,7 +528,10 @@
           <w:tcPr>
             <w:tcW w:type="dxa" w:w="2076"/>
             <w:tcBorders>
-              <w:bottom w:val="single" w:sz="0" w:color="000000"/>
+              <w:top w:val="none" w:sz="0" w:color="000000"/>
+              <w:bottom w:val="none" w:sz="0" w:color="000000"/>
+              <w:start w:val="none" w:sz="0" w:color="000000"/>
+              <w:end w:val="none" w:sz="0" w:color="000000"/>
             </w:tcBorders>
             <w:vAlign w:val="center"/>
           </w:tcPr>
@@ -513,7 +555,10 @@
           <w:tcPr>
             <w:tcW w:type="dxa" w:w="2076"/>
             <w:tcBorders>
-              <w:bottom w:val="single" w:sz="0" w:color="000000"/>
+              <w:top w:val="none" w:sz="0" w:color="000000"/>
+              <w:bottom w:val="none" w:sz="0" w:color="000000"/>
+              <w:start w:val="none" w:sz="0" w:color="000000"/>
+              <w:end w:val="none" w:sz="0" w:color="000000"/>
             </w:tcBorders>
             <w:vAlign w:val="center"/>
           </w:tcPr>
@@ -537,7 +582,10 @@
           <w:tcPr>
             <w:tcW w:type="dxa" w:w="2076"/>
             <w:tcBorders>
-              <w:bottom w:val="single" w:sz="0" w:color="000000"/>
+              <w:top w:val="none" w:sz="0" w:color="000000"/>
+              <w:bottom w:val="none" w:sz="0" w:color="000000"/>
+              <w:start w:val="none" w:sz="0" w:color="000000"/>
+              <w:end w:val="none" w:sz="0" w:color="000000"/>
             </w:tcBorders>
             <w:vAlign w:val="center"/>
           </w:tcPr>
@@ -563,7 +611,10 @@
           <w:tcPr>
             <w:tcW w:type="dxa" w:w="2076"/>
             <w:tcBorders>
-              <w:bottom w:val="single" w:sz="0" w:color="000000"/>
+              <w:top w:val="none" w:sz="0" w:color="000000"/>
+              <w:bottom w:val="none" w:sz="0" w:color="000000"/>
+              <w:start w:val="none" w:sz="0" w:color="000000"/>
+              <w:end w:val="none" w:sz="0" w:color="000000"/>
             </w:tcBorders>
             <w:vAlign w:val="center"/>
           </w:tcPr>
@@ -587,7 +638,10 @@
           <w:tcPr>
             <w:tcW w:type="dxa" w:w="2076"/>
             <w:tcBorders>
-              <w:bottom w:val="single" w:sz="0" w:color="000000"/>
+              <w:top w:val="none" w:sz="0" w:color="000000"/>
+              <w:bottom w:val="none" w:sz="0" w:color="000000"/>
+              <w:start w:val="none" w:sz="0" w:color="000000"/>
+              <w:end w:val="none" w:sz="0" w:color="000000"/>
             </w:tcBorders>
             <w:vAlign w:val="center"/>
           </w:tcPr>
@@ -611,7 +665,10 @@
           <w:tcPr>
             <w:tcW w:type="dxa" w:w="2076"/>
             <w:tcBorders>
-              <w:bottom w:val="single" w:sz="0" w:color="000000"/>
+              <w:top w:val="none" w:sz="0" w:color="000000"/>
+              <w:bottom w:val="none" w:sz="0" w:color="000000"/>
+              <w:start w:val="none" w:sz="0" w:color="000000"/>
+              <w:end w:val="none" w:sz="0" w:color="000000"/>
             </w:tcBorders>
             <w:vAlign w:val="center"/>
           </w:tcPr>
@@ -635,7 +692,10 @@
           <w:tcPr>
             <w:tcW w:type="dxa" w:w="2076"/>
             <w:tcBorders>
-              <w:bottom w:val="single" w:sz="0" w:color="000000"/>
+              <w:top w:val="none" w:sz="0" w:color="000000"/>
+              <w:bottom w:val="none" w:sz="0" w:color="000000"/>
+              <w:start w:val="none" w:sz="0" w:color="000000"/>
+              <w:end w:val="none" w:sz="0" w:color="000000"/>
             </w:tcBorders>
             <w:vAlign w:val="center"/>
           </w:tcPr>
@@ -661,7 +721,10 @@
           <w:tcPr>
             <w:tcW w:type="dxa" w:w="2076"/>
             <w:tcBorders>
-              <w:bottom w:val="single" w:sz="0" w:color="000000"/>
+              <w:top w:val="none" w:sz="0" w:color="000000"/>
+              <w:bottom w:val="none" w:sz="0" w:color="000000"/>
+              <w:start w:val="none" w:sz="0" w:color="000000"/>
+              <w:end w:val="none" w:sz="0" w:color="000000"/>
             </w:tcBorders>
             <w:vAlign w:val="center"/>
           </w:tcPr>
@@ -685,7 +748,10 @@
           <w:tcPr>
             <w:tcW w:type="dxa" w:w="2076"/>
             <w:tcBorders>
-              <w:bottom w:val="single" w:sz="0" w:color="000000"/>
+              <w:top w:val="none" w:sz="0" w:color="000000"/>
+              <w:bottom w:val="none" w:sz="0" w:color="000000"/>
+              <w:start w:val="none" w:sz="0" w:color="000000"/>
+              <w:end w:val="none" w:sz="0" w:color="000000"/>
             </w:tcBorders>
             <w:vAlign w:val="center"/>
           </w:tcPr>
@@ -709,7 +775,10 @@
           <w:tcPr>
             <w:tcW w:type="dxa" w:w="2076"/>
             <w:tcBorders>
-              <w:bottom w:val="single" w:sz="0" w:color="000000"/>
+              <w:top w:val="none" w:sz="0" w:color="000000"/>
+              <w:bottom w:val="none" w:sz="0" w:color="000000"/>
+              <w:start w:val="none" w:sz="0" w:color="000000"/>
+              <w:end w:val="none" w:sz="0" w:color="000000"/>
             </w:tcBorders>
             <w:vAlign w:val="center"/>
           </w:tcPr>
@@ -733,7 +802,10 @@
           <w:tcPr>
             <w:tcW w:type="dxa" w:w="2076"/>
             <w:tcBorders>
-              <w:bottom w:val="single" w:sz="0" w:color="000000"/>
+              <w:top w:val="none" w:sz="0" w:color="000000"/>
+              <w:bottom w:val="none" w:sz="0" w:color="000000"/>
+              <w:start w:val="none" w:sz="0" w:color="000000"/>
+              <w:end w:val="none" w:sz="0" w:color="000000"/>
             </w:tcBorders>
             <w:vAlign w:val="center"/>
           </w:tcPr>
@@ -759,7 +831,10 @@
           <w:tcPr>
             <w:tcW w:type="dxa" w:w="2076"/>
             <w:tcBorders>
-              <w:bottom w:val="single" w:sz="0" w:color="000000"/>
+              <w:top w:val="none" w:sz="0" w:color="000000"/>
+              <w:bottom w:val="none" w:sz="0" w:color="000000"/>
+              <w:start w:val="none" w:sz="0" w:color="000000"/>
+              <w:end w:val="none" w:sz="0" w:color="000000"/>
             </w:tcBorders>
             <w:vAlign w:val="center"/>
           </w:tcPr>
@@ -783,7 +858,10 @@
           <w:tcPr>
             <w:tcW w:type="dxa" w:w="2076"/>
             <w:tcBorders>
-              <w:bottom w:val="single" w:sz="0" w:color="000000"/>
+              <w:top w:val="none" w:sz="0" w:color="000000"/>
+              <w:bottom w:val="none" w:sz="0" w:color="000000"/>
+              <w:start w:val="none" w:sz="0" w:color="000000"/>
+              <w:end w:val="none" w:sz="0" w:color="000000"/>
             </w:tcBorders>
             <w:vAlign w:val="center"/>
           </w:tcPr>
@@ -807,7 +885,10 @@
           <w:tcPr>
             <w:tcW w:type="dxa" w:w="2076"/>
             <w:tcBorders>
-              <w:bottom w:val="single" w:sz="0" w:color="000000"/>
+              <w:top w:val="none" w:sz="0" w:color="000000"/>
+              <w:bottom w:val="none" w:sz="0" w:color="000000"/>
+              <w:start w:val="none" w:sz="0" w:color="000000"/>
+              <w:end w:val="none" w:sz="0" w:color="000000"/>
             </w:tcBorders>
             <w:vAlign w:val="center"/>
           </w:tcPr>
@@ -831,7 +912,10 @@
           <w:tcPr>
             <w:tcW w:type="dxa" w:w="2076"/>
             <w:tcBorders>
-              <w:bottom w:val="single" w:sz="0" w:color="000000"/>
+              <w:top w:val="none" w:sz="0" w:color="000000"/>
+              <w:bottom w:val="none" w:sz="0" w:color="000000"/>
+              <w:start w:val="none" w:sz="0" w:color="000000"/>
+              <w:end w:val="none" w:sz="0" w:color="000000"/>
             </w:tcBorders>
             <w:vAlign w:val="center"/>
           </w:tcPr>
@@ -857,7 +941,10 @@
           <w:tcPr>
             <w:tcW w:type="dxa" w:w="2076"/>
             <w:tcBorders>
-              <w:bottom w:val="single" w:sz="0" w:color="000000"/>
+              <w:top w:val="none" w:sz="0" w:color="000000"/>
+              <w:bottom w:val="none" w:sz="0" w:color="000000"/>
+              <w:start w:val="none" w:sz="0" w:color="000000"/>
+              <w:end w:val="none" w:sz="0" w:color="000000"/>
             </w:tcBorders>
             <w:vAlign w:val="center"/>
           </w:tcPr>
@@ -881,7 +968,10 @@
           <w:tcPr>
             <w:tcW w:type="dxa" w:w="2076"/>
             <w:tcBorders>
-              <w:bottom w:val="single" w:sz="0" w:color="000000"/>
+              <w:top w:val="none" w:sz="0" w:color="000000"/>
+              <w:bottom w:val="none" w:sz="0" w:color="000000"/>
+              <w:start w:val="none" w:sz="0" w:color="000000"/>
+              <w:end w:val="none" w:sz="0" w:color="000000"/>
             </w:tcBorders>
             <w:vAlign w:val="center"/>
           </w:tcPr>
@@ -905,7 +995,10 @@
           <w:tcPr>
             <w:tcW w:type="dxa" w:w="2076"/>
             <w:tcBorders>
-              <w:bottom w:val="single" w:sz="0" w:color="000000"/>
+              <w:top w:val="none" w:sz="0" w:color="000000"/>
+              <w:bottom w:val="none" w:sz="0" w:color="000000"/>
+              <w:start w:val="none" w:sz="0" w:color="000000"/>
+              <w:end w:val="none" w:sz="0" w:color="000000"/>
             </w:tcBorders>
             <w:vAlign w:val="center"/>
           </w:tcPr>
@@ -929,7 +1022,10 @@
           <w:tcPr>
             <w:tcW w:type="dxa" w:w="2076"/>
             <w:tcBorders>
-              <w:bottom w:val="single" w:sz="0" w:color="000000"/>
+              <w:top w:val="none" w:sz="0" w:color="000000"/>
+              <w:bottom w:val="none" w:sz="0" w:color="000000"/>
+              <w:start w:val="none" w:sz="0" w:color="000000"/>
+              <w:end w:val="none" w:sz="0" w:color="000000"/>
             </w:tcBorders>
             <w:vAlign w:val="center"/>
           </w:tcPr>
@@ -1218,7 +1314,10 @@
           <w:tcPr>
             <w:tcW w:type="dxa" w:w="2076"/>
             <w:tcBorders>
-              <w:bottom w:val="single" w:sz="0" w:color="000000"/>
+              <w:top w:val="none" w:sz="0" w:color="000000"/>
+              <w:bottom w:val="none" w:sz="0" w:color="000000"/>
+              <w:start w:val="none" w:sz="0" w:color="000000"/>
+              <w:end w:val="none" w:sz="0" w:color="000000"/>
             </w:tcBorders>
             <w:vAlign w:val="center"/>
           </w:tcPr>
@@ -1242,7 +1341,10 @@
           <w:tcPr>
             <w:tcW w:type="dxa" w:w="2076"/>
             <w:tcBorders>
-              <w:bottom w:val="single" w:sz="0" w:color="000000"/>
+              <w:top w:val="none" w:sz="0" w:color="000000"/>
+              <w:bottom w:val="none" w:sz="0" w:color="000000"/>
+              <w:start w:val="none" w:sz="0" w:color="000000"/>
+              <w:end w:val="none" w:sz="0" w:color="000000"/>
             </w:tcBorders>
             <w:vAlign w:val="center"/>
           </w:tcPr>
@@ -1266,7 +1368,10 @@
           <w:tcPr>
             <w:tcW w:type="dxa" w:w="2076"/>
             <w:tcBorders>
-              <w:bottom w:val="single" w:sz="0" w:color="000000"/>
+              <w:top w:val="none" w:sz="0" w:color="000000"/>
+              <w:bottom w:val="none" w:sz="0" w:color="000000"/>
+              <w:start w:val="none" w:sz="0" w:color="000000"/>
+              <w:end w:val="none" w:sz="0" w:color="000000"/>
             </w:tcBorders>
             <w:vAlign w:val="center"/>
           </w:tcPr>
@@ -1290,7 +1395,10 @@
           <w:tcPr>
             <w:tcW w:type="dxa" w:w="2076"/>
             <w:tcBorders>
-              <w:bottom w:val="single" w:sz="0" w:color="000000"/>
+              <w:top w:val="none" w:sz="0" w:color="000000"/>
+              <w:bottom w:val="none" w:sz="0" w:color="000000"/>
+              <w:start w:val="none" w:sz="0" w:color="000000"/>
+              <w:end w:val="none" w:sz="0" w:color="000000"/>
             </w:tcBorders>
             <w:vAlign w:val="center"/>
           </w:tcPr>
@@ -1316,7 +1424,10 @@
           <w:tcPr>
             <w:tcW w:type="dxa" w:w="2076"/>
             <w:tcBorders>
-              <w:bottom w:val="single" w:sz="0" w:color="000000"/>
+              <w:top w:val="none" w:sz="0" w:color="000000"/>
+              <w:bottom w:val="none" w:sz="0" w:color="000000"/>
+              <w:start w:val="none" w:sz="0" w:color="000000"/>
+              <w:end w:val="none" w:sz="0" w:color="000000"/>
             </w:tcBorders>
             <w:vAlign w:val="center"/>
           </w:tcPr>
@@ -1340,7 +1451,10 @@
           <w:tcPr>
             <w:tcW w:type="dxa" w:w="2076"/>
             <w:tcBorders>
-              <w:bottom w:val="single" w:sz="0" w:color="000000"/>
+              <w:top w:val="none" w:sz="0" w:color="000000"/>
+              <w:bottom w:val="none" w:sz="0" w:color="000000"/>
+              <w:start w:val="none" w:sz="0" w:color="000000"/>
+              <w:end w:val="none" w:sz="0" w:color="000000"/>
             </w:tcBorders>
             <w:vAlign w:val="center"/>
           </w:tcPr>
@@ -1364,7 +1478,10 @@
           <w:tcPr>
             <w:tcW w:type="dxa" w:w="2076"/>
             <w:tcBorders>
-              <w:bottom w:val="single" w:sz="0" w:color="000000"/>
+              <w:top w:val="none" w:sz="0" w:color="000000"/>
+              <w:bottom w:val="none" w:sz="0" w:color="000000"/>
+              <w:start w:val="none" w:sz="0" w:color="000000"/>
+              <w:end w:val="none" w:sz="0" w:color="000000"/>
             </w:tcBorders>
             <w:vAlign w:val="center"/>
           </w:tcPr>
@@ -1388,7 +1505,10 @@
           <w:tcPr>
             <w:tcW w:type="dxa" w:w="2076"/>
             <w:tcBorders>
-              <w:bottom w:val="single" w:sz="0" w:color="000000"/>
+              <w:top w:val="none" w:sz="0" w:color="000000"/>
+              <w:bottom w:val="none" w:sz="0" w:color="000000"/>
+              <w:start w:val="none" w:sz="0" w:color="000000"/>
+              <w:end w:val="none" w:sz="0" w:color="000000"/>
             </w:tcBorders>
             <w:vAlign w:val="center"/>
           </w:tcPr>
@@ -1414,7 +1534,10 @@
           <w:tcPr>
             <w:tcW w:type="dxa" w:w="2076"/>
             <w:tcBorders>
-              <w:bottom w:val="single" w:sz="0" w:color="000000"/>
+              <w:top w:val="none" w:sz="0" w:color="000000"/>
+              <w:bottom w:val="none" w:sz="0" w:color="000000"/>
+              <w:start w:val="none" w:sz="0" w:color="000000"/>
+              <w:end w:val="none" w:sz="0" w:color="000000"/>
             </w:tcBorders>
             <w:vAlign w:val="center"/>
           </w:tcPr>
@@ -1438,7 +1561,10 @@
           <w:tcPr>
             <w:tcW w:type="dxa" w:w="2076"/>
             <w:tcBorders>
-              <w:bottom w:val="single" w:sz="0" w:color="000000"/>
+              <w:top w:val="none" w:sz="0" w:color="000000"/>
+              <w:bottom w:val="none" w:sz="0" w:color="000000"/>
+              <w:start w:val="none" w:sz="0" w:color="000000"/>
+              <w:end w:val="none" w:sz="0" w:color="000000"/>
             </w:tcBorders>
             <w:vAlign w:val="center"/>
           </w:tcPr>
@@ -1462,7 +1588,10 @@
           <w:tcPr>
             <w:tcW w:type="dxa" w:w="2076"/>
             <w:tcBorders>
-              <w:bottom w:val="single" w:sz="0" w:color="000000"/>
+              <w:top w:val="none" w:sz="0" w:color="000000"/>
+              <w:bottom w:val="none" w:sz="0" w:color="000000"/>
+              <w:start w:val="none" w:sz="0" w:color="000000"/>
+              <w:end w:val="none" w:sz="0" w:color="000000"/>
             </w:tcBorders>
             <w:vAlign w:val="center"/>
           </w:tcPr>
@@ -1486,7 +1615,10 @@
           <w:tcPr>
             <w:tcW w:type="dxa" w:w="2076"/>
             <w:tcBorders>
-              <w:bottom w:val="single" w:sz="0" w:color="000000"/>
+              <w:top w:val="none" w:sz="0" w:color="000000"/>
+              <w:bottom w:val="none" w:sz="0" w:color="000000"/>
+              <w:start w:val="none" w:sz="0" w:color="000000"/>
+              <w:end w:val="none" w:sz="0" w:color="000000"/>
             </w:tcBorders>
             <w:vAlign w:val="center"/>
           </w:tcPr>
@@ -1512,7 +1644,10 @@
           <w:tcPr>
             <w:tcW w:type="dxa" w:w="2076"/>
             <w:tcBorders>
-              <w:bottom w:val="single" w:sz="0" w:color="000000"/>
+              <w:top w:val="none" w:sz="0" w:color="000000"/>
+              <w:bottom w:val="none" w:sz="0" w:color="000000"/>
+              <w:start w:val="none" w:sz="0" w:color="000000"/>
+              <w:end w:val="none" w:sz="0" w:color="000000"/>
             </w:tcBorders>
             <w:vAlign w:val="center"/>
           </w:tcPr>
@@ -1536,7 +1671,10 @@
           <w:tcPr>
             <w:tcW w:type="dxa" w:w="2076"/>
             <w:tcBorders>
-              <w:bottom w:val="single" w:sz="0" w:color="000000"/>
+              <w:top w:val="none" w:sz="0" w:color="000000"/>
+              <w:bottom w:val="none" w:sz="0" w:color="000000"/>
+              <w:start w:val="none" w:sz="0" w:color="000000"/>
+              <w:end w:val="none" w:sz="0" w:color="000000"/>
             </w:tcBorders>
             <w:vAlign w:val="center"/>
           </w:tcPr>
@@ -1560,7 +1698,10 @@
           <w:tcPr>
             <w:tcW w:type="dxa" w:w="2076"/>
             <w:tcBorders>
-              <w:bottom w:val="single" w:sz="0" w:color="000000"/>
+              <w:top w:val="none" w:sz="0" w:color="000000"/>
+              <w:bottom w:val="none" w:sz="0" w:color="000000"/>
+              <w:start w:val="none" w:sz="0" w:color="000000"/>
+              <w:end w:val="none" w:sz="0" w:color="000000"/>
             </w:tcBorders>
             <w:vAlign w:val="center"/>
           </w:tcPr>
@@ -1584,7 +1725,10 @@
           <w:tcPr>
             <w:tcW w:type="dxa" w:w="2076"/>
             <w:tcBorders>
-              <w:bottom w:val="single" w:sz="0" w:color="000000"/>
+              <w:top w:val="none" w:sz="0" w:color="000000"/>
+              <w:bottom w:val="none" w:sz="0" w:color="000000"/>
+              <w:start w:val="none" w:sz="0" w:color="000000"/>
+              <w:end w:val="none" w:sz="0" w:color="000000"/>
             </w:tcBorders>
             <w:vAlign w:val="center"/>
           </w:tcPr>
@@ -1610,7 +1754,10 @@
           <w:tcPr>
             <w:tcW w:type="dxa" w:w="2076"/>
             <w:tcBorders>
-              <w:bottom w:val="single" w:sz="0" w:color="000000"/>
+              <w:top w:val="none" w:sz="0" w:color="000000"/>
+              <w:bottom w:val="none" w:sz="0" w:color="000000"/>
+              <w:start w:val="none" w:sz="0" w:color="000000"/>
+              <w:end w:val="none" w:sz="0" w:color="000000"/>
             </w:tcBorders>
             <w:vAlign w:val="center"/>
           </w:tcPr>
@@ -1634,7 +1781,10 @@
           <w:tcPr>
             <w:tcW w:type="dxa" w:w="2076"/>
             <w:tcBorders>
-              <w:bottom w:val="single" w:sz="0" w:color="000000"/>
+              <w:top w:val="none" w:sz="0" w:color="000000"/>
+              <w:bottom w:val="none" w:sz="0" w:color="000000"/>
+              <w:start w:val="none" w:sz="0" w:color="000000"/>
+              <w:end w:val="none" w:sz="0" w:color="000000"/>
             </w:tcBorders>
             <w:vAlign w:val="center"/>
           </w:tcPr>
@@ -1658,7 +1808,10 @@
           <w:tcPr>
             <w:tcW w:type="dxa" w:w="2076"/>
             <w:tcBorders>
-              <w:bottom w:val="single" w:sz="0" w:color="000000"/>
+              <w:top w:val="none" w:sz="0" w:color="000000"/>
+              <w:bottom w:val="none" w:sz="0" w:color="000000"/>
+              <w:start w:val="none" w:sz="0" w:color="000000"/>
+              <w:end w:val="none" w:sz="0" w:color="000000"/>
             </w:tcBorders>
             <w:vAlign w:val="center"/>
           </w:tcPr>
@@ -1682,7 +1835,10 @@
           <w:tcPr>
             <w:tcW w:type="dxa" w:w="2076"/>
             <w:tcBorders>
-              <w:bottom w:val="single" w:sz="0" w:color="000000"/>
+              <w:top w:val="none" w:sz="0" w:color="000000"/>
+              <w:bottom w:val="none" w:sz="0" w:color="000000"/>
+              <w:start w:val="none" w:sz="0" w:color="000000"/>
+              <w:end w:val="none" w:sz="0" w:color="000000"/>
             </w:tcBorders>
             <w:vAlign w:val="center"/>
           </w:tcPr>
@@ -1708,7 +1864,10 @@
           <w:tcPr>
             <w:tcW w:type="dxa" w:w="2076"/>
             <w:tcBorders>
-              <w:bottom w:val="single" w:sz="0" w:color="000000"/>
+              <w:top w:val="none" w:sz="0" w:color="000000"/>
+              <w:bottom w:val="none" w:sz="0" w:color="000000"/>
+              <w:start w:val="none" w:sz="0" w:color="000000"/>
+              <w:end w:val="none" w:sz="0" w:color="000000"/>
             </w:tcBorders>
             <w:vAlign w:val="center"/>
           </w:tcPr>
@@ -1732,7 +1891,10 @@
           <w:tcPr>
             <w:tcW w:type="dxa" w:w="2076"/>
             <w:tcBorders>
-              <w:bottom w:val="single" w:sz="0" w:color="000000"/>
+              <w:top w:val="none" w:sz="0" w:color="000000"/>
+              <w:bottom w:val="none" w:sz="0" w:color="000000"/>
+              <w:start w:val="none" w:sz="0" w:color="000000"/>
+              <w:end w:val="none" w:sz="0" w:color="000000"/>
             </w:tcBorders>
             <w:vAlign w:val="center"/>
           </w:tcPr>
@@ -1756,7 +1918,10 @@
           <w:tcPr>
             <w:tcW w:type="dxa" w:w="2076"/>
             <w:tcBorders>
-              <w:bottom w:val="single" w:sz="0" w:color="000000"/>
+              <w:top w:val="none" w:sz="0" w:color="000000"/>
+              <w:bottom w:val="none" w:sz="0" w:color="000000"/>
+              <w:start w:val="none" w:sz="0" w:color="000000"/>
+              <w:end w:val="none" w:sz="0" w:color="000000"/>
             </w:tcBorders>
             <w:vAlign w:val="center"/>
           </w:tcPr>
@@ -1780,7 +1945,10 @@
           <w:tcPr>
             <w:tcW w:type="dxa" w:w="2076"/>
             <w:tcBorders>
-              <w:bottom w:val="single" w:sz="0" w:color="000000"/>
+              <w:top w:val="none" w:sz="0" w:color="000000"/>
+              <w:bottom w:val="none" w:sz="0" w:color="000000"/>
+              <w:start w:val="none" w:sz="0" w:color="000000"/>
+              <w:end w:val="none" w:sz="0" w:color="000000"/>
             </w:tcBorders>
             <w:vAlign w:val="center"/>
           </w:tcPr>
@@ -2069,7 +2237,10 @@
           <w:tcPr>
             <w:tcW w:type="dxa" w:w="2076"/>
             <w:tcBorders>
-              <w:bottom w:val="single" w:sz="0" w:color="000000"/>
+              <w:top w:val="none" w:sz="0" w:color="000000"/>
+              <w:bottom w:val="none" w:sz="0" w:color="000000"/>
+              <w:start w:val="none" w:sz="0" w:color="000000"/>
+              <w:end w:val="none" w:sz="0" w:color="000000"/>
             </w:tcBorders>
             <w:vAlign w:val="center"/>
           </w:tcPr>
@@ -2093,7 +2264,10 @@
           <w:tcPr>
             <w:tcW w:type="dxa" w:w="2076"/>
             <w:tcBorders>
-              <w:bottom w:val="single" w:sz="0" w:color="000000"/>
+              <w:top w:val="none" w:sz="0" w:color="000000"/>
+              <w:bottom w:val="none" w:sz="0" w:color="000000"/>
+              <w:start w:val="none" w:sz="0" w:color="000000"/>
+              <w:end w:val="none" w:sz="0" w:color="000000"/>
             </w:tcBorders>
             <w:vAlign w:val="center"/>
           </w:tcPr>
@@ -2117,7 +2291,10 @@
           <w:tcPr>
             <w:tcW w:type="dxa" w:w="2076"/>
             <w:tcBorders>
-              <w:bottom w:val="single" w:sz="0" w:color="000000"/>
+              <w:top w:val="none" w:sz="0" w:color="000000"/>
+              <w:bottom w:val="none" w:sz="0" w:color="000000"/>
+              <w:start w:val="none" w:sz="0" w:color="000000"/>
+              <w:end w:val="none" w:sz="0" w:color="000000"/>
             </w:tcBorders>
             <w:vAlign w:val="center"/>
           </w:tcPr>
@@ -2141,7 +2318,10 @@
           <w:tcPr>
             <w:tcW w:type="dxa" w:w="2076"/>
             <w:tcBorders>
-              <w:bottom w:val="single" w:sz="0" w:color="000000"/>
+              <w:top w:val="none" w:sz="0" w:color="000000"/>
+              <w:bottom w:val="none" w:sz="0" w:color="000000"/>
+              <w:start w:val="none" w:sz="0" w:color="000000"/>
+              <w:end w:val="none" w:sz="0" w:color="000000"/>
             </w:tcBorders>
             <w:vAlign w:val="center"/>
           </w:tcPr>
@@ -2167,7 +2347,10 @@
           <w:tcPr>
             <w:tcW w:type="dxa" w:w="2076"/>
             <w:tcBorders>
-              <w:bottom w:val="single" w:sz="0" w:color="000000"/>
+              <w:top w:val="none" w:sz="0" w:color="000000"/>
+              <w:bottom w:val="none" w:sz="0" w:color="000000"/>
+              <w:start w:val="none" w:sz="0" w:color="000000"/>
+              <w:end w:val="none" w:sz="0" w:color="000000"/>
             </w:tcBorders>
             <w:vAlign w:val="center"/>
           </w:tcPr>
@@ -2191,7 +2374,10 @@
           <w:tcPr>
             <w:tcW w:type="dxa" w:w="2076"/>
             <w:tcBorders>
-              <w:bottom w:val="single" w:sz="0" w:color="000000"/>
+              <w:top w:val="none" w:sz="0" w:color="000000"/>
+              <w:bottom w:val="none" w:sz="0" w:color="000000"/>
+              <w:start w:val="none" w:sz="0" w:color="000000"/>
+              <w:end w:val="none" w:sz="0" w:color="000000"/>
             </w:tcBorders>
             <w:vAlign w:val="center"/>
           </w:tcPr>
@@ -2215,7 +2401,10 @@
           <w:tcPr>
             <w:tcW w:type="dxa" w:w="2076"/>
             <w:tcBorders>
-              <w:bottom w:val="single" w:sz="0" w:color="000000"/>
+              <w:top w:val="none" w:sz="0" w:color="000000"/>
+              <w:bottom w:val="none" w:sz="0" w:color="000000"/>
+              <w:start w:val="none" w:sz="0" w:color="000000"/>
+              <w:end w:val="none" w:sz="0" w:color="000000"/>
             </w:tcBorders>
             <w:vAlign w:val="center"/>
           </w:tcPr>
@@ -2239,7 +2428,10 @@
           <w:tcPr>
             <w:tcW w:type="dxa" w:w="2076"/>
             <w:tcBorders>
-              <w:bottom w:val="single" w:sz="0" w:color="000000"/>
+              <w:top w:val="none" w:sz="0" w:color="000000"/>
+              <w:bottom w:val="none" w:sz="0" w:color="000000"/>
+              <w:start w:val="none" w:sz="0" w:color="000000"/>
+              <w:end w:val="none" w:sz="0" w:color="000000"/>
             </w:tcBorders>
             <w:vAlign w:val="center"/>
           </w:tcPr>
@@ -2265,7 +2457,10 @@
           <w:tcPr>
             <w:tcW w:type="dxa" w:w="2076"/>
             <w:tcBorders>
-              <w:bottom w:val="single" w:sz="0" w:color="000000"/>
+              <w:top w:val="none" w:sz="0" w:color="000000"/>
+              <w:bottom w:val="none" w:sz="0" w:color="000000"/>
+              <w:start w:val="none" w:sz="0" w:color="000000"/>
+              <w:end w:val="none" w:sz="0" w:color="000000"/>
             </w:tcBorders>
             <w:vAlign w:val="center"/>
           </w:tcPr>
@@ -2289,7 +2484,10 @@
           <w:tcPr>
             <w:tcW w:type="dxa" w:w="2076"/>
             <w:tcBorders>
-              <w:bottom w:val="single" w:sz="0" w:color="000000"/>
+              <w:top w:val="none" w:sz="0" w:color="000000"/>
+              <w:bottom w:val="none" w:sz="0" w:color="000000"/>
+              <w:start w:val="none" w:sz="0" w:color="000000"/>
+              <w:end w:val="none" w:sz="0" w:color="000000"/>
             </w:tcBorders>
             <w:vAlign w:val="center"/>
           </w:tcPr>
@@ -2313,7 +2511,10 @@
           <w:tcPr>
             <w:tcW w:type="dxa" w:w="2076"/>
             <w:tcBorders>
-              <w:bottom w:val="single" w:sz="0" w:color="000000"/>
+              <w:top w:val="none" w:sz="0" w:color="000000"/>
+              <w:bottom w:val="none" w:sz="0" w:color="000000"/>
+              <w:start w:val="none" w:sz="0" w:color="000000"/>
+              <w:end w:val="none" w:sz="0" w:color="000000"/>
             </w:tcBorders>
             <w:vAlign w:val="center"/>
           </w:tcPr>
@@ -2337,7 +2538,10 @@
           <w:tcPr>
             <w:tcW w:type="dxa" w:w="2076"/>
             <w:tcBorders>
-              <w:bottom w:val="single" w:sz="0" w:color="000000"/>
+              <w:top w:val="none" w:sz="0" w:color="000000"/>
+              <w:bottom w:val="none" w:sz="0" w:color="000000"/>
+              <w:start w:val="none" w:sz="0" w:color="000000"/>
+              <w:end w:val="none" w:sz="0" w:color="000000"/>
             </w:tcBorders>
             <w:vAlign w:val="center"/>
           </w:tcPr>
@@ -2363,7 +2567,10 @@
           <w:tcPr>
             <w:tcW w:type="dxa" w:w="2076"/>
             <w:tcBorders>
-              <w:bottom w:val="single" w:sz="0" w:color="000000"/>
+              <w:top w:val="none" w:sz="0" w:color="000000"/>
+              <w:bottom w:val="none" w:sz="0" w:color="000000"/>
+              <w:start w:val="none" w:sz="0" w:color="000000"/>
+              <w:end w:val="none" w:sz="0" w:color="000000"/>
             </w:tcBorders>
             <w:vAlign w:val="center"/>
           </w:tcPr>
@@ -2387,7 +2594,10 @@
           <w:tcPr>
             <w:tcW w:type="dxa" w:w="2076"/>
             <w:tcBorders>
-              <w:bottom w:val="single" w:sz="0" w:color="000000"/>
+              <w:top w:val="none" w:sz="0" w:color="000000"/>
+              <w:bottom w:val="none" w:sz="0" w:color="000000"/>
+              <w:start w:val="none" w:sz="0" w:color="000000"/>
+              <w:end w:val="none" w:sz="0" w:color="000000"/>
             </w:tcBorders>
             <w:vAlign w:val="center"/>
           </w:tcPr>
@@ -2411,7 +2621,10 @@
           <w:tcPr>
             <w:tcW w:type="dxa" w:w="2076"/>
             <w:tcBorders>
-              <w:bottom w:val="single" w:sz="0" w:color="000000"/>
+              <w:top w:val="none" w:sz="0" w:color="000000"/>
+              <w:bottom w:val="none" w:sz="0" w:color="000000"/>
+              <w:start w:val="none" w:sz="0" w:color="000000"/>
+              <w:end w:val="none" w:sz="0" w:color="000000"/>
             </w:tcBorders>
             <w:vAlign w:val="center"/>
           </w:tcPr>
@@ -2435,7 +2648,10 @@
           <w:tcPr>
             <w:tcW w:type="dxa" w:w="2076"/>
             <w:tcBorders>
-              <w:bottom w:val="single" w:sz="0" w:color="000000"/>
+              <w:top w:val="none" w:sz="0" w:color="000000"/>
+              <w:bottom w:val="none" w:sz="0" w:color="000000"/>
+              <w:start w:val="none" w:sz="0" w:color="000000"/>
+              <w:end w:val="none" w:sz="0" w:color="000000"/>
             </w:tcBorders>
             <w:vAlign w:val="center"/>
           </w:tcPr>
@@ -2461,7 +2677,10 @@
           <w:tcPr>
             <w:tcW w:type="dxa" w:w="2076"/>
             <w:tcBorders>
-              <w:bottom w:val="single" w:sz="0" w:color="000000"/>
+              <w:top w:val="none" w:sz="0" w:color="000000"/>
+              <w:bottom w:val="none" w:sz="0" w:color="000000"/>
+              <w:start w:val="none" w:sz="0" w:color="000000"/>
+              <w:end w:val="none" w:sz="0" w:color="000000"/>
             </w:tcBorders>
             <w:vAlign w:val="center"/>
           </w:tcPr>
@@ -2485,7 +2704,10 @@
           <w:tcPr>
             <w:tcW w:type="dxa" w:w="2076"/>
             <w:tcBorders>
-              <w:bottom w:val="single" w:sz="0" w:color="000000"/>
+              <w:top w:val="none" w:sz="0" w:color="000000"/>
+              <w:bottom w:val="none" w:sz="0" w:color="000000"/>
+              <w:start w:val="none" w:sz="0" w:color="000000"/>
+              <w:end w:val="none" w:sz="0" w:color="000000"/>
             </w:tcBorders>
             <w:vAlign w:val="center"/>
           </w:tcPr>
@@ -2509,7 +2731,10 @@
           <w:tcPr>
             <w:tcW w:type="dxa" w:w="2076"/>
             <w:tcBorders>
-              <w:bottom w:val="single" w:sz="0" w:color="000000"/>
+              <w:top w:val="none" w:sz="0" w:color="000000"/>
+              <w:bottom w:val="none" w:sz="0" w:color="000000"/>
+              <w:start w:val="none" w:sz="0" w:color="000000"/>
+              <w:end w:val="none" w:sz="0" w:color="000000"/>
             </w:tcBorders>
             <w:vAlign w:val="center"/>
           </w:tcPr>
@@ -2533,7 +2758,10 @@
           <w:tcPr>
             <w:tcW w:type="dxa" w:w="2076"/>
             <w:tcBorders>
-              <w:bottom w:val="single" w:sz="0" w:color="000000"/>
+              <w:top w:val="none" w:sz="0" w:color="000000"/>
+              <w:bottom w:val="none" w:sz="0" w:color="000000"/>
+              <w:start w:val="none" w:sz="0" w:color="000000"/>
+              <w:end w:val="none" w:sz="0" w:color="000000"/>
             </w:tcBorders>
             <w:vAlign w:val="center"/>
           </w:tcPr>
@@ -2559,7 +2787,10 @@
           <w:tcPr>
             <w:tcW w:type="dxa" w:w="2076"/>
             <w:tcBorders>
-              <w:bottom w:val="single" w:sz="0" w:color="000000"/>
+              <w:top w:val="none" w:sz="0" w:color="000000"/>
+              <w:bottom w:val="none" w:sz="0" w:color="000000"/>
+              <w:start w:val="none" w:sz="0" w:color="000000"/>
+              <w:end w:val="none" w:sz="0" w:color="000000"/>
             </w:tcBorders>
             <w:vAlign w:val="center"/>
           </w:tcPr>
@@ -2583,7 +2814,10 @@
           <w:tcPr>
             <w:tcW w:type="dxa" w:w="2076"/>
             <w:tcBorders>
-              <w:bottom w:val="single" w:sz="0" w:color="000000"/>
+              <w:top w:val="none" w:sz="0" w:color="000000"/>
+              <w:bottom w:val="none" w:sz="0" w:color="000000"/>
+              <w:start w:val="none" w:sz="0" w:color="000000"/>
+              <w:end w:val="none" w:sz="0" w:color="000000"/>
             </w:tcBorders>
             <w:vAlign w:val="center"/>
           </w:tcPr>
@@ -2607,7 +2841,10 @@
           <w:tcPr>
             <w:tcW w:type="dxa" w:w="2076"/>
             <w:tcBorders>
-              <w:bottom w:val="single" w:sz="0" w:color="000000"/>
+              <w:top w:val="none" w:sz="0" w:color="000000"/>
+              <w:bottom w:val="none" w:sz="0" w:color="000000"/>
+              <w:start w:val="none" w:sz="0" w:color="000000"/>
+              <w:end w:val="none" w:sz="0" w:color="000000"/>
             </w:tcBorders>
             <w:vAlign w:val="center"/>
           </w:tcPr>
@@ -2631,7 +2868,10 @@
           <w:tcPr>
             <w:tcW w:type="dxa" w:w="2076"/>
             <w:tcBorders>
-              <w:bottom w:val="single" w:sz="0" w:color="000000"/>
+              <w:top w:val="none" w:sz="0" w:color="000000"/>
+              <w:bottom w:val="none" w:sz="0" w:color="000000"/>
+              <w:start w:val="none" w:sz="0" w:color="000000"/>
+              <w:end w:val="none" w:sz="0" w:color="000000"/>
             </w:tcBorders>
             <w:vAlign w:val="center"/>
           </w:tcPr>
@@ -2657,7 +2897,10 @@
           <w:tcPr>
             <w:tcW w:type="dxa" w:w="2076"/>
             <w:tcBorders>
-              <w:bottom w:val="single" w:sz="0" w:color="000000"/>
+              <w:top w:val="none" w:sz="0" w:color="000000"/>
+              <w:bottom w:val="none" w:sz="0" w:color="000000"/>
+              <w:start w:val="none" w:sz="0" w:color="000000"/>
+              <w:end w:val="none" w:sz="0" w:color="000000"/>
             </w:tcBorders>
             <w:vAlign w:val="center"/>
           </w:tcPr>
@@ -2681,7 +2924,10 @@
           <w:tcPr>
             <w:tcW w:type="dxa" w:w="2076"/>
             <w:tcBorders>
-              <w:bottom w:val="single" w:sz="0" w:color="000000"/>
+              <w:top w:val="none" w:sz="0" w:color="000000"/>
+              <w:bottom w:val="none" w:sz="0" w:color="000000"/>
+              <w:start w:val="none" w:sz="0" w:color="000000"/>
+              <w:end w:val="none" w:sz="0" w:color="000000"/>
             </w:tcBorders>
             <w:vAlign w:val="center"/>
           </w:tcPr>
@@ -2705,7 +2951,10 @@
           <w:tcPr>
             <w:tcW w:type="dxa" w:w="2076"/>
             <w:tcBorders>
-              <w:bottom w:val="single" w:sz="0" w:color="000000"/>
+              <w:top w:val="none" w:sz="0" w:color="000000"/>
+              <w:bottom w:val="none" w:sz="0" w:color="000000"/>
+              <w:start w:val="none" w:sz="0" w:color="000000"/>
+              <w:end w:val="none" w:sz="0" w:color="000000"/>
             </w:tcBorders>
             <w:vAlign w:val="center"/>
           </w:tcPr>
@@ -2729,7 +2978,10 @@
           <w:tcPr>
             <w:tcW w:type="dxa" w:w="2076"/>
             <w:tcBorders>
-              <w:bottom w:val="single" w:sz="0" w:color="000000"/>
+              <w:top w:val="none" w:sz="0" w:color="000000"/>
+              <w:bottom w:val="none" w:sz="0" w:color="000000"/>
+              <w:start w:val="none" w:sz="0" w:color="000000"/>
+              <w:end w:val="none" w:sz="0" w:color="000000"/>
             </w:tcBorders>
             <w:vAlign w:val="center"/>
           </w:tcPr>
@@ -2755,7 +3007,10 @@
           <w:tcPr>
             <w:tcW w:type="dxa" w:w="2076"/>
             <w:tcBorders>
-              <w:bottom w:val="single" w:sz="0" w:color="000000"/>
+              <w:top w:val="none" w:sz="0" w:color="000000"/>
+              <w:bottom w:val="none" w:sz="0" w:color="000000"/>
+              <w:start w:val="none" w:sz="0" w:color="000000"/>
+              <w:end w:val="none" w:sz="0" w:color="000000"/>
             </w:tcBorders>
             <w:vAlign w:val="center"/>
           </w:tcPr>
@@ -2779,7 +3034,10 @@
           <w:tcPr>
             <w:tcW w:type="dxa" w:w="2076"/>
             <w:tcBorders>
-              <w:bottom w:val="single" w:sz="0" w:color="000000"/>
+              <w:top w:val="none" w:sz="0" w:color="000000"/>
+              <w:bottom w:val="none" w:sz="0" w:color="000000"/>
+              <w:start w:val="none" w:sz="0" w:color="000000"/>
+              <w:end w:val="none" w:sz="0" w:color="000000"/>
             </w:tcBorders>
             <w:vAlign w:val="center"/>
           </w:tcPr>
@@ -2803,7 +3061,10 @@
           <w:tcPr>
             <w:tcW w:type="dxa" w:w="2076"/>
             <w:tcBorders>
-              <w:bottom w:val="single" w:sz="0" w:color="000000"/>
+              <w:top w:val="none" w:sz="0" w:color="000000"/>
+              <w:bottom w:val="none" w:sz="0" w:color="000000"/>
+              <w:start w:val="none" w:sz="0" w:color="000000"/>
+              <w:end w:val="none" w:sz="0" w:color="000000"/>
             </w:tcBorders>
             <w:vAlign w:val="center"/>
           </w:tcPr>
@@ -2827,7 +3088,10 @@
           <w:tcPr>
             <w:tcW w:type="dxa" w:w="2076"/>
             <w:tcBorders>
-              <w:bottom w:val="single" w:sz="0" w:color="000000"/>
+              <w:top w:val="none" w:sz="0" w:color="000000"/>
+              <w:bottom w:val="none" w:sz="0" w:color="000000"/>
+              <w:start w:val="none" w:sz="0" w:color="000000"/>
+              <w:end w:val="none" w:sz="0" w:color="000000"/>
             </w:tcBorders>
             <w:vAlign w:val="center"/>
           </w:tcPr>
@@ -2853,7 +3117,10 @@
           <w:tcPr>
             <w:tcW w:type="dxa" w:w="2076"/>
             <w:tcBorders>
-              <w:bottom w:val="single" w:sz="0" w:color="000000"/>
+              <w:top w:val="none" w:sz="0" w:color="000000"/>
+              <w:bottom w:val="none" w:sz="0" w:color="000000"/>
+              <w:start w:val="none" w:sz="0" w:color="000000"/>
+              <w:end w:val="none" w:sz="0" w:color="000000"/>
             </w:tcBorders>
             <w:vAlign w:val="center"/>
           </w:tcPr>
@@ -2877,7 +3144,10 @@
           <w:tcPr>
             <w:tcW w:type="dxa" w:w="2076"/>
             <w:tcBorders>
-              <w:bottom w:val="single" w:sz="0" w:color="000000"/>
+              <w:top w:val="none" w:sz="0" w:color="000000"/>
+              <w:bottom w:val="none" w:sz="0" w:color="000000"/>
+              <w:start w:val="none" w:sz="0" w:color="000000"/>
+              <w:end w:val="none" w:sz="0" w:color="000000"/>
             </w:tcBorders>
             <w:vAlign w:val="center"/>
           </w:tcPr>
@@ -2901,7 +3171,10 @@
           <w:tcPr>
             <w:tcW w:type="dxa" w:w="2076"/>
             <w:tcBorders>
-              <w:bottom w:val="single" w:sz="0" w:color="000000"/>
+              <w:top w:val="none" w:sz="0" w:color="000000"/>
+              <w:bottom w:val="none" w:sz="0" w:color="000000"/>
+              <w:start w:val="none" w:sz="0" w:color="000000"/>
+              <w:end w:val="none" w:sz="0" w:color="000000"/>
             </w:tcBorders>
             <w:vAlign w:val="center"/>
           </w:tcPr>
@@ -2925,7 +3198,10 @@
           <w:tcPr>
             <w:tcW w:type="dxa" w:w="2076"/>
             <w:tcBorders>
-              <w:bottom w:val="single" w:sz="0" w:color="000000"/>
+              <w:top w:val="none" w:sz="0" w:color="000000"/>
+              <w:bottom w:val="none" w:sz="0" w:color="000000"/>
+              <w:start w:val="none" w:sz="0" w:color="000000"/>
+              <w:end w:val="none" w:sz="0" w:color="000000"/>
             </w:tcBorders>
             <w:vAlign w:val="center"/>
           </w:tcPr>
@@ -2951,7 +3227,10 @@
           <w:tcPr>
             <w:tcW w:type="dxa" w:w="2076"/>
             <w:tcBorders>
-              <w:bottom w:val="single" w:sz="0" w:color="000000"/>
+              <w:top w:val="none" w:sz="0" w:color="000000"/>
+              <w:bottom w:val="none" w:sz="0" w:color="000000"/>
+              <w:start w:val="none" w:sz="0" w:color="000000"/>
+              <w:end w:val="none" w:sz="0" w:color="000000"/>
             </w:tcBorders>
             <w:vAlign w:val="center"/>
           </w:tcPr>
@@ -2975,7 +3254,10 @@
           <w:tcPr>
             <w:tcW w:type="dxa" w:w="2076"/>
             <w:tcBorders>
-              <w:bottom w:val="single" w:sz="0" w:color="000000"/>
+              <w:top w:val="none" w:sz="0" w:color="000000"/>
+              <w:bottom w:val="none" w:sz="0" w:color="000000"/>
+              <w:start w:val="none" w:sz="0" w:color="000000"/>
+              <w:end w:val="none" w:sz="0" w:color="000000"/>
             </w:tcBorders>
             <w:vAlign w:val="center"/>
           </w:tcPr>
@@ -2999,7 +3281,10 @@
           <w:tcPr>
             <w:tcW w:type="dxa" w:w="2076"/>
             <w:tcBorders>
-              <w:bottom w:val="single" w:sz="0" w:color="000000"/>
+              <w:top w:val="none" w:sz="0" w:color="000000"/>
+              <w:bottom w:val="none" w:sz="0" w:color="000000"/>
+              <w:start w:val="none" w:sz="0" w:color="000000"/>
+              <w:end w:val="none" w:sz="0" w:color="000000"/>
             </w:tcBorders>
             <w:vAlign w:val="center"/>
           </w:tcPr>
@@ -3023,7 +3308,10 @@
           <w:tcPr>
             <w:tcW w:type="dxa" w:w="2076"/>
             <w:tcBorders>
-              <w:bottom w:val="single" w:sz="0" w:color="000000"/>
+              <w:top w:val="none" w:sz="0" w:color="000000"/>
+              <w:bottom w:val="none" w:sz="0" w:color="000000"/>
+              <w:start w:val="none" w:sz="0" w:color="000000"/>
+              <w:end w:val="none" w:sz="0" w:color="000000"/>
             </w:tcBorders>
             <w:vAlign w:val="center"/>
           </w:tcPr>
@@ -3049,7 +3337,10 @@
           <w:tcPr>
             <w:tcW w:type="dxa" w:w="2076"/>
             <w:tcBorders>
-              <w:bottom w:val="single" w:sz="0" w:color="000000"/>
+              <w:top w:val="none" w:sz="0" w:color="000000"/>
+              <w:bottom w:val="none" w:sz="0" w:color="000000"/>
+              <w:start w:val="none" w:sz="0" w:color="000000"/>
+              <w:end w:val="none" w:sz="0" w:color="000000"/>
             </w:tcBorders>
             <w:vAlign w:val="center"/>
           </w:tcPr>
@@ -3073,7 +3364,10 @@
           <w:tcPr>
             <w:tcW w:type="dxa" w:w="2076"/>
             <w:tcBorders>
-              <w:bottom w:val="single" w:sz="0" w:color="000000"/>
+              <w:top w:val="none" w:sz="0" w:color="000000"/>
+              <w:bottom w:val="none" w:sz="0" w:color="000000"/>
+              <w:start w:val="none" w:sz="0" w:color="000000"/>
+              <w:end w:val="none" w:sz="0" w:color="000000"/>
             </w:tcBorders>
             <w:vAlign w:val="center"/>
           </w:tcPr>
@@ -3097,7 +3391,10 @@
           <w:tcPr>
             <w:tcW w:type="dxa" w:w="2076"/>
             <w:tcBorders>
-              <w:bottom w:val="single" w:sz="0" w:color="000000"/>
+              <w:top w:val="none" w:sz="0" w:color="000000"/>
+              <w:bottom w:val="none" w:sz="0" w:color="000000"/>
+              <w:start w:val="none" w:sz="0" w:color="000000"/>
+              <w:end w:val="none" w:sz="0" w:color="000000"/>
             </w:tcBorders>
             <w:vAlign w:val="center"/>
           </w:tcPr>
@@ -3121,7 +3418,10 @@
           <w:tcPr>
             <w:tcW w:type="dxa" w:w="2076"/>
             <w:tcBorders>
-              <w:bottom w:val="single" w:sz="0" w:color="000000"/>
+              <w:top w:val="none" w:sz="0" w:color="000000"/>
+              <w:bottom w:val="none" w:sz="0" w:color="000000"/>
+              <w:start w:val="none" w:sz="0" w:color="000000"/>
+              <w:end w:val="none" w:sz="0" w:color="000000"/>
             </w:tcBorders>
             <w:vAlign w:val="center"/>
           </w:tcPr>
@@ -3147,7 +3447,10 @@
           <w:tcPr>
             <w:tcW w:type="dxa" w:w="2076"/>
             <w:tcBorders>
-              <w:bottom w:val="single" w:sz="0" w:color="000000"/>
+              <w:top w:val="none" w:sz="0" w:color="000000"/>
+              <w:bottom w:val="none" w:sz="0" w:color="000000"/>
+              <w:start w:val="none" w:sz="0" w:color="000000"/>
+              <w:end w:val="none" w:sz="0" w:color="000000"/>
             </w:tcBorders>
             <w:vAlign w:val="center"/>
           </w:tcPr>
@@ -3171,7 +3474,10 @@
           <w:tcPr>
             <w:tcW w:type="dxa" w:w="2076"/>
             <w:tcBorders>
-              <w:bottom w:val="single" w:sz="0" w:color="000000"/>
+              <w:top w:val="none" w:sz="0" w:color="000000"/>
+              <w:bottom w:val="none" w:sz="0" w:color="000000"/>
+              <w:start w:val="none" w:sz="0" w:color="000000"/>
+              <w:end w:val="none" w:sz="0" w:color="000000"/>
             </w:tcBorders>
             <w:vAlign w:val="center"/>
           </w:tcPr>
@@ -3195,7 +3501,10 @@
           <w:tcPr>
             <w:tcW w:type="dxa" w:w="2076"/>
             <w:tcBorders>
-              <w:bottom w:val="single" w:sz="0" w:color="000000"/>
+              <w:top w:val="none" w:sz="0" w:color="000000"/>
+              <w:bottom w:val="none" w:sz="0" w:color="000000"/>
+              <w:start w:val="none" w:sz="0" w:color="000000"/>
+              <w:end w:val="none" w:sz="0" w:color="000000"/>
             </w:tcBorders>
             <w:vAlign w:val="center"/>
           </w:tcPr>
@@ -3219,7 +3528,10 @@
           <w:tcPr>
             <w:tcW w:type="dxa" w:w="2076"/>
             <w:tcBorders>
-              <w:bottom w:val="single" w:sz="0" w:color="000000"/>
+              <w:top w:val="none" w:sz="0" w:color="000000"/>
+              <w:bottom w:val="none" w:sz="0" w:color="000000"/>
+              <w:start w:val="none" w:sz="0" w:color="000000"/>
+              <w:end w:val="none" w:sz="0" w:color="000000"/>
             </w:tcBorders>
             <w:vAlign w:val="center"/>
           </w:tcPr>
@@ -3245,7 +3557,10 @@
           <w:tcPr>
             <w:tcW w:type="dxa" w:w="2076"/>
             <w:tcBorders>
-              <w:bottom w:val="single" w:sz="0" w:color="000000"/>
+              <w:top w:val="none" w:sz="0" w:color="000000"/>
+              <w:bottom w:val="none" w:sz="0" w:color="000000"/>
+              <w:start w:val="none" w:sz="0" w:color="000000"/>
+              <w:end w:val="none" w:sz="0" w:color="000000"/>
             </w:tcBorders>
             <w:vAlign w:val="center"/>
           </w:tcPr>
@@ -3269,7 +3584,10 @@
           <w:tcPr>
             <w:tcW w:type="dxa" w:w="2076"/>
             <w:tcBorders>
-              <w:bottom w:val="single" w:sz="0" w:color="000000"/>
+              <w:top w:val="none" w:sz="0" w:color="000000"/>
+              <w:bottom w:val="none" w:sz="0" w:color="000000"/>
+              <w:start w:val="none" w:sz="0" w:color="000000"/>
+              <w:end w:val="none" w:sz="0" w:color="000000"/>
             </w:tcBorders>
             <w:vAlign w:val="center"/>
           </w:tcPr>
@@ -3293,7 +3611,10 @@
           <w:tcPr>
             <w:tcW w:type="dxa" w:w="2076"/>
             <w:tcBorders>
-              <w:bottom w:val="single" w:sz="0" w:color="000000"/>
+              <w:top w:val="none" w:sz="0" w:color="000000"/>
+              <w:bottom w:val="none" w:sz="0" w:color="000000"/>
+              <w:start w:val="none" w:sz="0" w:color="000000"/>
+              <w:end w:val="none" w:sz="0" w:color="000000"/>
             </w:tcBorders>
             <w:vAlign w:val="center"/>
           </w:tcPr>
@@ -3317,7 +3638,10 @@
           <w:tcPr>
             <w:tcW w:type="dxa" w:w="2076"/>
             <w:tcBorders>
-              <w:bottom w:val="single" w:sz="0" w:color="000000"/>
+              <w:top w:val="none" w:sz="0" w:color="000000"/>
+              <w:bottom w:val="none" w:sz="0" w:color="000000"/>
+              <w:start w:val="none" w:sz="0" w:color="000000"/>
+              <w:end w:val="none" w:sz="0" w:color="000000"/>
             </w:tcBorders>
             <w:vAlign w:val="center"/>
           </w:tcPr>
@@ -3606,7 +3930,10 @@
           <w:tcPr>
             <w:tcW w:type="dxa" w:w="2076"/>
             <w:tcBorders>
-              <w:bottom w:val="single" w:sz="0" w:color="000000"/>
+              <w:top w:val="none" w:sz="0" w:color="000000"/>
+              <w:bottom w:val="none" w:sz="0" w:color="000000"/>
+              <w:start w:val="none" w:sz="0" w:color="000000"/>
+              <w:end w:val="none" w:sz="0" w:color="000000"/>
             </w:tcBorders>
             <w:vAlign w:val="center"/>
           </w:tcPr>
@@ -3630,7 +3957,10 @@
           <w:tcPr>
             <w:tcW w:type="dxa" w:w="2076"/>
             <w:tcBorders>
-              <w:bottom w:val="single" w:sz="0" w:color="000000"/>
+              <w:top w:val="none" w:sz="0" w:color="000000"/>
+              <w:bottom w:val="none" w:sz="0" w:color="000000"/>
+              <w:start w:val="none" w:sz="0" w:color="000000"/>
+              <w:end w:val="none" w:sz="0" w:color="000000"/>
             </w:tcBorders>
             <w:vAlign w:val="center"/>
           </w:tcPr>
@@ -3654,7 +3984,10 @@
           <w:tcPr>
             <w:tcW w:type="dxa" w:w="2076"/>
             <w:tcBorders>
-              <w:bottom w:val="single" w:sz="0" w:color="000000"/>
+              <w:top w:val="none" w:sz="0" w:color="000000"/>
+              <w:bottom w:val="none" w:sz="0" w:color="000000"/>
+              <w:start w:val="none" w:sz="0" w:color="000000"/>
+              <w:end w:val="none" w:sz="0" w:color="000000"/>
             </w:tcBorders>
             <w:vAlign w:val="center"/>
           </w:tcPr>
@@ -3678,7 +4011,10 @@
           <w:tcPr>
             <w:tcW w:type="dxa" w:w="2076"/>
             <w:tcBorders>
-              <w:bottom w:val="single" w:sz="0" w:color="000000"/>
+              <w:top w:val="none" w:sz="0" w:color="000000"/>
+              <w:bottom w:val="none" w:sz="0" w:color="000000"/>
+              <w:start w:val="none" w:sz="0" w:color="000000"/>
+              <w:end w:val="none" w:sz="0" w:color="000000"/>
             </w:tcBorders>
             <w:vAlign w:val="center"/>
           </w:tcPr>
@@ -3704,7 +4040,10 @@
           <w:tcPr>
             <w:tcW w:type="dxa" w:w="2076"/>
             <w:tcBorders>
-              <w:bottom w:val="single" w:sz="0" w:color="000000"/>
+              <w:top w:val="none" w:sz="0" w:color="000000"/>
+              <w:bottom w:val="none" w:sz="0" w:color="000000"/>
+              <w:start w:val="none" w:sz="0" w:color="000000"/>
+              <w:end w:val="none" w:sz="0" w:color="000000"/>
             </w:tcBorders>
             <w:vAlign w:val="center"/>
           </w:tcPr>
@@ -3728,7 +4067,10 @@
           <w:tcPr>
             <w:tcW w:type="dxa" w:w="2076"/>
             <w:tcBorders>
-              <w:bottom w:val="single" w:sz="0" w:color="000000"/>
+              <w:top w:val="none" w:sz="0" w:color="000000"/>
+              <w:bottom w:val="none" w:sz="0" w:color="000000"/>
+              <w:start w:val="none" w:sz="0" w:color="000000"/>
+              <w:end w:val="none" w:sz="0" w:color="000000"/>
             </w:tcBorders>
             <w:vAlign w:val="center"/>
           </w:tcPr>
@@ -3752,7 +4094,10 @@
           <w:tcPr>
             <w:tcW w:type="dxa" w:w="2076"/>
             <w:tcBorders>
-              <w:bottom w:val="single" w:sz="0" w:color="000000"/>
+              <w:top w:val="none" w:sz="0" w:color="000000"/>
+              <w:bottom w:val="none" w:sz="0" w:color="000000"/>
+              <w:start w:val="none" w:sz="0" w:color="000000"/>
+              <w:end w:val="none" w:sz="0" w:color="000000"/>
             </w:tcBorders>
             <w:vAlign w:val="center"/>
           </w:tcPr>
@@ -3776,7 +4121,10 @@
           <w:tcPr>
             <w:tcW w:type="dxa" w:w="2076"/>
             <w:tcBorders>
-              <w:bottom w:val="single" w:sz="0" w:color="000000"/>
+              <w:top w:val="none" w:sz="0" w:color="000000"/>
+              <w:bottom w:val="none" w:sz="0" w:color="000000"/>
+              <w:start w:val="none" w:sz="0" w:color="000000"/>
+              <w:end w:val="none" w:sz="0" w:color="000000"/>
             </w:tcBorders>
             <w:vAlign w:val="center"/>
           </w:tcPr>
@@ -3802,7 +4150,10 @@
           <w:tcPr>
             <w:tcW w:type="dxa" w:w="2076"/>
             <w:tcBorders>
-              <w:bottom w:val="single" w:sz="0" w:color="000000"/>
+              <w:top w:val="none" w:sz="0" w:color="000000"/>
+              <w:bottom w:val="none" w:sz="0" w:color="000000"/>
+              <w:start w:val="none" w:sz="0" w:color="000000"/>
+              <w:end w:val="none" w:sz="0" w:color="000000"/>
             </w:tcBorders>
             <w:vAlign w:val="center"/>
           </w:tcPr>
@@ -3826,7 +4177,10 @@
           <w:tcPr>
             <w:tcW w:type="dxa" w:w="2076"/>
             <w:tcBorders>
-              <w:bottom w:val="single" w:sz="0" w:color="000000"/>
+              <w:top w:val="none" w:sz="0" w:color="000000"/>
+              <w:bottom w:val="none" w:sz="0" w:color="000000"/>
+              <w:start w:val="none" w:sz="0" w:color="000000"/>
+              <w:end w:val="none" w:sz="0" w:color="000000"/>
             </w:tcBorders>
             <w:vAlign w:val="center"/>
           </w:tcPr>
@@ -3850,7 +4204,10 @@
           <w:tcPr>
             <w:tcW w:type="dxa" w:w="2076"/>
             <w:tcBorders>
-              <w:bottom w:val="single" w:sz="0" w:color="000000"/>
+              <w:top w:val="none" w:sz="0" w:color="000000"/>
+              <w:bottom w:val="none" w:sz="0" w:color="000000"/>
+              <w:start w:val="none" w:sz="0" w:color="000000"/>
+              <w:end w:val="none" w:sz="0" w:color="000000"/>
             </w:tcBorders>
             <w:vAlign w:val="center"/>
           </w:tcPr>
@@ -3874,7 +4231,10 @@
           <w:tcPr>
             <w:tcW w:type="dxa" w:w="2076"/>
             <w:tcBorders>
-              <w:bottom w:val="single" w:sz="0" w:color="000000"/>
+              <w:top w:val="none" w:sz="0" w:color="000000"/>
+              <w:bottom w:val="none" w:sz="0" w:color="000000"/>
+              <w:start w:val="none" w:sz="0" w:color="000000"/>
+              <w:end w:val="none" w:sz="0" w:color="000000"/>
             </w:tcBorders>
             <w:vAlign w:val="center"/>
           </w:tcPr>
@@ -3900,7 +4260,10 @@
           <w:tcPr>
             <w:tcW w:type="dxa" w:w="2076"/>
             <w:tcBorders>
-              <w:bottom w:val="single" w:sz="0" w:color="000000"/>
+              <w:top w:val="none" w:sz="0" w:color="000000"/>
+              <w:bottom w:val="none" w:sz="0" w:color="000000"/>
+              <w:start w:val="none" w:sz="0" w:color="000000"/>
+              <w:end w:val="none" w:sz="0" w:color="000000"/>
             </w:tcBorders>
             <w:vAlign w:val="center"/>
           </w:tcPr>
@@ -3924,7 +4287,10 @@
           <w:tcPr>
             <w:tcW w:type="dxa" w:w="2076"/>
             <w:tcBorders>
-              <w:bottom w:val="single" w:sz="0" w:color="000000"/>
+              <w:top w:val="none" w:sz="0" w:color="000000"/>
+              <w:bottom w:val="none" w:sz="0" w:color="000000"/>
+              <w:start w:val="none" w:sz="0" w:color="000000"/>
+              <w:end w:val="none" w:sz="0" w:color="000000"/>
             </w:tcBorders>
             <w:vAlign w:val="center"/>
           </w:tcPr>
@@ -3948,7 +4314,10 @@
           <w:tcPr>
             <w:tcW w:type="dxa" w:w="2076"/>
             <w:tcBorders>
-              <w:bottom w:val="single" w:sz="0" w:color="000000"/>
+              <w:top w:val="none" w:sz="0" w:color="000000"/>
+              <w:bottom w:val="none" w:sz="0" w:color="000000"/>
+              <w:start w:val="none" w:sz="0" w:color="000000"/>
+              <w:end w:val="none" w:sz="0" w:color="000000"/>
             </w:tcBorders>
             <w:vAlign w:val="center"/>
           </w:tcPr>
@@ -3972,7 +4341,10 @@
           <w:tcPr>
             <w:tcW w:type="dxa" w:w="2076"/>
             <w:tcBorders>
-              <w:bottom w:val="single" w:sz="0" w:color="000000"/>
+              <w:top w:val="none" w:sz="0" w:color="000000"/>
+              <w:bottom w:val="none" w:sz="0" w:color="000000"/>
+              <w:start w:val="none" w:sz="0" w:color="000000"/>
+              <w:end w:val="none" w:sz="0" w:color="000000"/>
             </w:tcBorders>
             <w:vAlign w:val="center"/>
           </w:tcPr>
@@ -3998,7 +4370,10 @@
           <w:tcPr>
             <w:tcW w:type="dxa" w:w="2076"/>
             <w:tcBorders>
-              <w:bottom w:val="single" w:sz="0" w:color="000000"/>
+              <w:top w:val="none" w:sz="0" w:color="000000"/>
+              <w:bottom w:val="none" w:sz="0" w:color="000000"/>
+              <w:start w:val="none" w:sz="0" w:color="000000"/>
+              <w:end w:val="none" w:sz="0" w:color="000000"/>
             </w:tcBorders>
             <w:vAlign w:val="center"/>
           </w:tcPr>
@@ -4022,7 +4397,10 @@
           <w:tcPr>
             <w:tcW w:type="dxa" w:w="2076"/>
             <w:tcBorders>
-              <w:bottom w:val="single" w:sz="0" w:color="000000"/>
+              <w:top w:val="none" w:sz="0" w:color="000000"/>
+              <w:bottom w:val="none" w:sz="0" w:color="000000"/>
+              <w:start w:val="none" w:sz="0" w:color="000000"/>
+              <w:end w:val="none" w:sz="0" w:color="000000"/>
             </w:tcBorders>
             <w:vAlign w:val="center"/>
           </w:tcPr>
@@ -4046,7 +4424,10 @@
           <w:tcPr>
             <w:tcW w:type="dxa" w:w="2076"/>
             <w:tcBorders>
-              <w:bottom w:val="single" w:sz="0" w:color="000000"/>
+              <w:top w:val="none" w:sz="0" w:color="000000"/>
+              <w:bottom w:val="none" w:sz="0" w:color="000000"/>
+              <w:start w:val="none" w:sz="0" w:color="000000"/>
+              <w:end w:val="none" w:sz="0" w:color="000000"/>
             </w:tcBorders>
             <w:vAlign w:val="center"/>
           </w:tcPr>
@@ -4070,7 +4451,10 @@
           <w:tcPr>
             <w:tcW w:type="dxa" w:w="2076"/>
             <w:tcBorders>
-              <w:bottom w:val="single" w:sz="0" w:color="000000"/>
+              <w:top w:val="none" w:sz="0" w:color="000000"/>
+              <w:bottom w:val="none" w:sz="0" w:color="000000"/>
+              <w:start w:val="none" w:sz="0" w:color="000000"/>
+              <w:end w:val="none" w:sz="0" w:color="000000"/>
             </w:tcBorders>
             <w:vAlign w:val="center"/>
           </w:tcPr>
@@ -4096,7 +4480,10 @@
           <w:tcPr>
             <w:tcW w:type="dxa" w:w="2076"/>
             <w:tcBorders>
-              <w:bottom w:val="single" w:sz="0" w:color="000000"/>
+              <w:top w:val="none" w:sz="0" w:color="000000"/>
+              <w:bottom w:val="none" w:sz="0" w:color="000000"/>
+              <w:start w:val="none" w:sz="0" w:color="000000"/>
+              <w:end w:val="none" w:sz="0" w:color="000000"/>
             </w:tcBorders>
             <w:vAlign w:val="center"/>
           </w:tcPr>
@@ -4120,7 +4507,10 @@
           <w:tcPr>
             <w:tcW w:type="dxa" w:w="2076"/>
             <w:tcBorders>
-              <w:bottom w:val="single" w:sz="0" w:color="000000"/>
+              <w:top w:val="none" w:sz="0" w:color="000000"/>
+              <w:bottom w:val="none" w:sz="0" w:color="000000"/>
+              <w:start w:val="none" w:sz="0" w:color="000000"/>
+              <w:end w:val="none" w:sz="0" w:color="000000"/>
             </w:tcBorders>
             <w:vAlign w:val="center"/>
           </w:tcPr>
@@ -4144,7 +4534,10 @@
           <w:tcPr>
             <w:tcW w:type="dxa" w:w="2076"/>
             <w:tcBorders>
-              <w:bottom w:val="single" w:sz="0" w:color="000000"/>
+              <w:top w:val="none" w:sz="0" w:color="000000"/>
+              <w:bottom w:val="none" w:sz="0" w:color="000000"/>
+              <w:start w:val="none" w:sz="0" w:color="000000"/>
+              <w:end w:val="none" w:sz="0" w:color="000000"/>
             </w:tcBorders>
             <w:vAlign w:val="center"/>
           </w:tcPr>
@@ -4168,7 +4561,10 @@
           <w:tcPr>
             <w:tcW w:type="dxa" w:w="2076"/>
             <w:tcBorders>
-              <w:bottom w:val="single" w:sz="0" w:color="000000"/>
+              <w:top w:val="none" w:sz="0" w:color="000000"/>
+              <w:bottom w:val="none" w:sz="0" w:color="000000"/>
+              <w:start w:val="none" w:sz="0" w:color="000000"/>
+              <w:end w:val="none" w:sz="0" w:color="000000"/>
             </w:tcBorders>
             <w:vAlign w:val="center"/>
           </w:tcPr>
@@ -4194,7 +4590,10 @@
           <w:tcPr>
             <w:tcW w:type="dxa" w:w="2076"/>
             <w:tcBorders>
-              <w:bottom w:val="single" w:sz="0" w:color="000000"/>
+              <w:top w:val="none" w:sz="0" w:color="000000"/>
+              <w:bottom w:val="none" w:sz="0" w:color="000000"/>
+              <w:start w:val="none" w:sz="0" w:color="000000"/>
+              <w:end w:val="none" w:sz="0" w:color="000000"/>
             </w:tcBorders>
             <w:vAlign w:val="center"/>
           </w:tcPr>
@@ -4218,7 +4617,10 @@
           <w:tcPr>
             <w:tcW w:type="dxa" w:w="2076"/>
             <w:tcBorders>
-              <w:bottom w:val="single" w:sz="0" w:color="000000"/>
+              <w:top w:val="none" w:sz="0" w:color="000000"/>
+              <w:bottom w:val="none" w:sz="0" w:color="000000"/>
+              <w:start w:val="none" w:sz="0" w:color="000000"/>
+              <w:end w:val="none" w:sz="0" w:color="000000"/>
             </w:tcBorders>
             <w:vAlign w:val="center"/>
           </w:tcPr>
@@ -4242,7 +4644,10 @@
           <w:tcPr>
             <w:tcW w:type="dxa" w:w="2076"/>
             <w:tcBorders>
-              <w:bottom w:val="single" w:sz="0" w:color="000000"/>
+              <w:top w:val="none" w:sz="0" w:color="000000"/>
+              <w:bottom w:val="none" w:sz="0" w:color="000000"/>
+              <w:start w:val="none" w:sz="0" w:color="000000"/>
+              <w:end w:val="none" w:sz="0" w:color="000000"/>
             </w:tcBorders>
             <w:vAlign w:val="center"/>
           </w:tcPr>
@@ -4266,7 +4671,10 @@
           <w:tcPr>
             <w:tcW w:type="dxa" w:w="2076"/>
             <w:tcBorders>
-              <w:bottom w:val="single" w:sz="0" w:color="000000"/>
+              <w:top w:val="none" w:sz="0" w:color="000000"/>
+              <w:bottom w:val="none" w:sz="0" w:color="000000"/>
+              <w:start w:val="none" w:sz="0" w:color="000000"/>
+              <w:end w:val="none" w:sz="0" w:color="000000"/>
             </w:tcBorders>
             <w:vAlign w:val="center"/>
           </w:tcPr>
@@ -4292,7 +4700,10 @@
           <w:tcPr>
             <w:tcW w:type="dxa" w:w="2076"/>
             <w:tcBorders>
-              <w:bottom w:val="single" w:sz="0" w:color="000000"/>
+              <w:top w:val="none" w:sz="0" w:color="000000"/>
+              <w:bottom w:val="none" w:sz="0" w:color="000000"/>
+              <w:start w:val="none" w:sz="0" w:color="000000"/>
+              <w:end w:val="none" w:sz="0" w:color="000000"/>
             </w:tcBorders>
             <w:vAlign w:val="center"/>
           </w:tcPr>
@@ -4316,7 +4727,10 @@
           <w:tcPr>
             <w:tcW w:type="dxa" w:w="2076"/>
             <w:tcBorders>
-              <w:bottom w:val="single" w:sz="0" w:color="000000"/>
+              <w:top w:val="none" w:sz="0" w:color="000000"/>
+              <w:bottom w:val="none" w:sz="0" w:color="000000"/>
+              <w:start w:val="none" w:sz="0" w:color="000000"/>
+              <w:end w:val="none" w:sz="0" w:color="000000"/>
             </w:tcBorders>
             <w:vAlign w:val="center"/>
           </w:tcPr>
@@ -4340,7 +4754,10 @@
           <w:tcPr>
             <w:tcW w:type="dxa" w:w="2076"/>
             <w:tcBorders>
-              <w:bottom w:val="single" w:sz="0" w:color="000000"/>
+              <w:top w:val="none" w:sz="0" w:color="000000"/>
+              <w:bottom w:val="none" w:sz="0" w:color="000000"/>
+              <w:start w:val="none" w:sz="0" w:color="000000"/>
+              <w:end w:val="none" w:sz="0" w:color="000000"/>
             </w:tcBorders>
             <w:vAlign w:val="center"/>
           </w:tcPr>
@@ -4364,7 +4781,10 @@
           <w:tcPr>
             <w:tcW w:type="dxa" w:w="2076"/>
             <w:tcBorders>
-              <w:bottom w:val="single" w:sz="0" w:color="000000"/>
+              <w:top w:val="none" w:sz="0" w:color="000000"/>
+              <w:bottom w:val="none" w:sz="0" w:color="000000"/>
+              <w:start w:val="none" w:sz="0" w:color="000000"/>
+              <w:end w:val="none" w:sz="0" w:color="000000"/>
             </w:tcBorders>
             <w:vAlign w:val="center"/>
           </w:tcPr>
@@ -4390,7 +4810,10 @@
           <w:tcPr>
             <w:tcW w:type="dxa" w:w="2076"/>
             <w:tcBorders>
-              <w:bottom w:val="single" w:sz="0" w:color="000000"/>
+              <w:top w:val="none" w:sz="0" w:color="000000"/>
+              <w:bottom w:val="none" w:sz="0" w:color="000000"/>
+              <w:start w:val="none" w:sz="0" w:color="000000"/>
+              <w:end w:val="none" w:sz="0" w:color="000000"/>
             </w:tcBorders>
             <w:vAlign w:val="center"/>
           </w:tcPr>
@@ -4414,7 +4837,10 @@
           <w:tcPr>
             <w:tcW w:type="dxa" w:w="2076"/>
             <w:tcBorders>
-              <w:bottom w:val="single" w:sz="0" w:color="000000"/>
+              <w:top w:val="none" w:sz="0" w:color="000000"/>
+              <w:bottom w:val="none" w:sz="0" w:color="000000"/>
+              <w:start w:val="none" w:sz="0" w:color="000000"/>
+              <w:end w:val="none" w:sz="0" w:color="000000"/>
             </w:tcBorders>
             <w:vAlign w:val="center"/>
           </w:tcPr>
@@ -4438,7 +4864,10 @@
           <w:tcPr>
             <w:tcW w:type="dxa" w:w="2076"/>
             <w:tcBorders>
-              <w:bottom w:val="single" w:sz="0" w:color="000000"/>
+              <w:top w:val="none" w:sz="0" w:color="000000"/>
+              <w:bottom w:val="none" w:sz="0" w:color="000000"/>
+              <w:start w:val="none" w:sz="0" w:color="000000"/>
+              <w:end w:val="none" w:sz="0" w:color="000000"/>
             </w:tcBorders>
             <w:vAlign w:val="center"/>
           </w:tcPr>
@@ -4462,7 +4891,10 @@
           <w:tcPr>
             <w:tcW w:type="dxa" w:w="2076"/>
             <w:tcBorders>
-              <w:bottom w:val="single" w:sz="0" w:color="000000"/>
+              <w:top w:val="none" w:sz="0" w:color="000000"/>
+              <w:bottom w:val="none" w:sz="0" w:color="000000"/>
+              <w:start w:val="none" w:sz="0" w:color="000000"/>
+              <w:end w:val="none" w:sz="0" w:color="000000"/>
             </w:tcBorders>
             <w:vAlign w:val="center"/>
           </w:tcPr>
@@ -4488,7 +4920,10 @@
           <w:tcPr>
             <w:tcW w:type="dxa" w:w="2076"/>
             <w:tcBorders>
-              <w:bottom w:val="single" w:sz="0" w:color="000000"/>
+              <w:top w:val="none" w:sz="0" w:color="000000"/>
+              <w:bottom w:val="none" w:sz="0" w:color="000000"/>
+              <w:start w:val="none" w:sz="0" w:color="000000"/>
+              <w:end w:val="none" w:sz="0" w:color="000000"/>
             </w:tcBorders>
             <w:vAlign w:val="center"/>
           </w:tcPr>
@@ -4512,7 +4947,10 @@
           <w:tcPr>
             <w:tcW w:type="dxa" w:w="2076"/>
             <w:tcBorders>
-              <w:bottom w:val="single" w:sz="0" w:color="000000"/>
+              <w:top w:val="none" w:sz="0" w:color="000000"/>
+              <w:bottom w:val="none" w:sz="0" w:color="000000"/>
+              <w:start w:val="none" w:sz="0" w:color="000000"/>
+              <w:end w:val="none" w:sz="0" w:color="000000"/>
             </w:tcBorders>
             <w:vAlign w:val="center"/>
           </w:tcPr>
@@ -4536,7 +4974,10 @@
           <w:tcPr>
             <w:tcW w:type="dxa" w:w="2076"/>
             <w:tcBorders>
-              <w:bottom w:val="single" w:sz="0" w:color="000000"/>
+              <w:top w:val="none" w:sz="0" w:color="000000"/>
+              <w:bottom w:val="none" w:sz="0" w:color="000000"/>
+              <w:start w:val="none" w:sz="0" w:color="000000"/>
+              <w:end w:val="none" w:sz="0" w:color="000000"/>
             </w:tcBorders>
             <w:vAlign w:val="center"/>
           </w:tcPr>
@@ -4560,7 +5001,10 @@
           <w:tcPr>
             <w:tcW w:type="dxa" w:w="2076"/>
             <w:tcBorders>
-              <w:bottom w:val="single" w:sz="0" w:color="000000"/>
+              <w:top w:val="none" w:sz="0" w:color="000000"/>
+              <w:bottom w:val="none" w:sz="0" w:color="000000"/>
+              <w:start w:val="none" w:sz="0" w:color="000000"/>
+              <w:end w:val="none" w:sz="0" w:color="000000"/>
             </w:tcBorders>
             <w:vAlign w:val="center"/>
           </w:tcPr>
@@ -4849,7 +5293,10 @@
           <w:tcPr>
             <w:tcW w:type="dxa" w:w="2076"/>
             <w:tcBorders>
-              <w:bottom w:val="single" w:sz="0" w:color="000000"/>
+              <w:top w:val="none" w:sz="0" w:color="000000"/>
+              <w:bottom w:val="none" w:sz="0" w:color="000000"/>
+              <w:start w:val="none" w:sz="0" w:color="000000"/>
+              <w:end w:val="none" w:sz="0" w:color="000000"/>
             </w:tcBorders>
             <w:vAlign w:val="center"/>
           </w:tcPr>
@@ -4873,7 +5320,10 @@
           <w:tcPr>
             <w:tcW w:type="dxa" w:w="2076"/>
             <w:tcBorders>
-              <w:bottom w:val="single" w:sz="0" w:color="000000"/>
+              <w:top w:val="none" w:sz="0" w:color="000000"/>
+              <w:bottom w:val="none" w:sz="0" w:color="000000"/>
+              <w:start w:val="none" w:sz="0" w:color="000000"/>
+              <w:end w:val="none" w:sz="0" w:color="000000"/>
             </w:tcBorders>
             <w:vAlign w:val="center"/>
           </w:tcPr>
@@ -4897,7 +5347,10 @@
           <w:tcPr>
             <w:tcW w:type="dxa" w:w="2076"/>
             <w:tcBorders>
-              <w:bottom w:val="single" w:sz="0" w:color="000000"/>
+              <w:top w:val="none" w:sz="0" w:color="000000"/>
+              <w:bottom w:val="none" w:sz="0" w:color="000000"/>
+              <w:start w:val="none" w:sz="0" w:color="000000"/>
+              <w:end w:val="none" w:sz="0" w:color="000000"/>
             </w:tcBorders>
             <w:vAlign w:val="center"/>
           </w:tcPr>
@@ -4921,7 +5374,10 @@
           <w:tcPr>
             <w:tcW w:type="dxa" w:w="2076"/>
             <w:tcBorders>
-              <w:bottom w:val="single" w:sz="0" w:color="000000"/>
+              <w:top w:val="none" w:sz="0" w:color="000000"/>
+              <w:bottom w:val="none" w:sz="0" w:color="000000"/>
+              <w:start w:val="none" w:sz="0" w:color="000000"/>
+              <w:end w:val="none" w:sz="0" w:color="000000"/>
             </w:tcBorders>
             <w:vAlign w:val="center"/>
           </w:tcPr>
@@ -4947,7 +5403,10 @@
           <w:tcPr>
             <w:tcW w:type="dxa" w:w="2076"/>
             <w:tcBorders>
-              <w:bottom w:val="single" w:sz="0" w:color="000000"/>
+              <w:top w:val="none" w:sz="0" w:color="000000"/>
+              <w:bottom w:val="none" w:sz="0" w:color="000000"/>
+              <w:start w:val="none" w:sz="0" w:color="000000"/>
+              <w:end w:val="none" w:sz="0" w:color="000000"/>
             </w:tcBorders>
             <w:vAlign w:val="center"/>
           </w:tcPr>
@@ -4971,7 +5430,10 @@
           <w:tcPr>
             <w:tcW w:type="dxa" w:w="2076"/>
             <w:tcBorders>
-              <w:bottom w:val="single" w:sz="0" w:color="000000"/>
+              <w:top w:val="none" w:sz="0" w:color="000000"/>
+              <w:bottom w:val="none" w:sz="0" w:color="000000"/>
+              <w:start w:val="none" w:sz="0" w:color="000000"/>
+              <w:end w:val="none" w:sz="0" w:color="000000"/>
             </w:tcBorders>
             <w:vAlign w:val="center"/>
           </w:tcPr>
@@ -4995,7 +5457,10 @@
           <w:tcPr>
             <w:tcW w:type="dxa" w:w="2076"/>
             <w:tcBorders>
-              <w:bottom w:val="single" w:sz="0" w:color="000000"/>
+              <w:top w:val="none" w:sz="0" w:color="000000"/>
+              <w:bottom w:val="none" w:sz="0" w:color="000000"/>
+              <w:start w:val="none" w:sz="0" w:color="000000"/>
+              <w:end w:val="none" w:sz="0" w:color="000000"/>
             </w:tcBorders>
             <w:vAlign w:val="center"/>
           </w:tcPr>
@@ -5019,7 +5484,10 @@
           <w:tcPr>
             <w:tcW w:type="dxa" w:w="2076"/>
             <w:tcBorders>
-              <w:bottom w:val="single" w:sz="0" w:color="000000"/>
+              <w:top w:val="none" w:sz="0" w:color="000000"/>
+              <w:bottom w:val="none" w:sz="0" w:color="000000"/>
+              <w:start w:val="none" w:sz="0" w:color="000000"/>
+              <w:end w:val="none" w:sz="0" w:color="000000"/>
             </w:tcBorders>
             <w:vAlign w:val="center"/>
           </w:tcPr>
@@ -5045,7 +5513,10 @@
           <w:tcPr>
             <w:tcW w:type="dxa" w:w="2076"/>
             <w:tcBorders>
-              <w:bottom w:val="single" w:sz="0" w:color="000000"/>
+              <w:top w:val="none" w:sz="0" w:color="000000"/>
+              <w:bottom w:val="none" w:sz="0" w:color="000000"/>
+              <w:start w:val="none" w:sz="0" w:color="000000"/>
+              <w:end w:val="none" w:sz="0" w:color="000000"/>
             </w:tcBorders>
             <w:vAlign w:val="center"/>
           </w:tcPr>
@@ -5069,7 +5540,10 @@
           <w:tcPr>
             <w:tcW w:type="dxa" w:w="2076"/>
             <w:tcBorders>
-              <w:bottom w:val="single" w:sz="0" w:color="000000"/>
+              <w:top w:val="none" w:sz="0" w:color="000000"/>
+              <w:bottom w:val="none" w:sz="0" w:color="000000"/>
+              <w:start w:val="none" w:sz="0" w:color="000000"/>
+              <w:end w:val="none" w:sz="0" w:color="000000"/>
             </w:tcBorders>
             <w:vAlign w:val="center"/>
           </w:tcPr>
@@ -5093,7 +5567,10 @@
           <w:tcPr>
             <w:tcW w:type="dxa" w:w="2076"/>
             <w:tcBorders>
-              <w:bottom w:val="single" w:sz="0" w:color="000000"/>
+              <w:top w:val="none" w:sz="0" w:color="000000"/>
+              <w:bottom w:val="none" w:sz="0" w:color="000000"/>
+              <w:start w:val="none" w:sz="0" w:color="000000"/>
+              <w:end w:val="none" w:sz="0" w:color="000000"/>
             </w:tcBorders>
             <w:vAlign w:val="center"/>
           </w:tcPr>
@@ -5117,7 +5594,10 @@
           <w:tcPr>
             <w:tcW w:type="dxa" w:w="2076"/>
             <w:tcBorders>
-              <w:bottom w:val="single" w:sz="0" w:color="000000"/>
+              <w:top w:val="none" w:sz="0" w:color="000000"/>
+              <w:bottom w:val="none" w:sz="0" w:color="000000"/>
+              <w:start w:val="none" w:sz="0" w:color="000000"/>
+              <w:end w:val="none" w:sz="0" w:color="000000"/>
             </w:tcBorders>
             <w:vAlign w:val="center"/>
           </w:tcPr>
@@ -5143,7 +5623,10 @@
           <w:tcPr>
             <w:tcW w:type="dxa" w:w="2076"/>
             <w:tcBorders>
-              <w:bottom w:val="single" w:sz="0" w:color="000000"/>
+              <w:top w:val="none" w:sz="0" w:color="000000"/>
+              <w:bottom w:val="none" w:sz="0" w:color="000000"/>
+              <w:start w:val="none" w:sz="0" w:color="000000"/>
+              <w:end w:val="none" w:sz="0" w:color="000000"/>
             </w:tcBorders>
             <w:vAlign w:val="center"/>
           </w:tcPr>
@@ -5167,7 +5650,10 @@
           <w:tcPr>
             <w:tcW w:type="dxa" w:w="2076"/>
             <w:tcBorders>
-              <w:bottom w:val="single" w:sz="0" w:color="000000"/>
+              <w:top w:val="none" w:sz="0" w:color="000000"/>
+              <w:bottom w:val="none" w:sz="0" w:color="000000"/>
+              <w:start w:val="none" w:sz="0" w:color="000000"/>
+              <w:end w:val="none" w:sz="0" w:color="000000"/>
             </w:tcBorders>
             <w:vAlign w:val="center"/>
           </w:tcPr>
@@ -5191,7 +5677,10 @@
           <w:tcPr>
             <w:tcW w:type="dxa" w:w="2076"/>
             <w:tcBorders>
-              <w:bottom w:val="single" w:sz="0" w:color="000000"/>
+              <w:top w:val="none" w:sz="0" w:color="000000"/>
+              <w:bottom w:val="none" w:sz="0" w:color="000000"/>
+              <w:start w:val="none" w:sz="0" w:color="000000"/>
+              <w:end w:val="none" w:sz="0" w:color="000000"/>
             </w:tcBorders>
             <w:vAlign w:val="center"/>
           </w:tcPr>
@@ -5215,7 +5704,10 @@
           <w:tcPr>
             <w:tcW w:type="dxa" w:w="2076"/>
             <w:tcBorders>
-              <w:bottom w:val="single" w:sz="0" w:color="000000"/>
+              <w:top w:val="none" w:sz="0" w:color="000000"/>
+              <w:bottom w:val="none" w:sz="0" w:color="000000"/>
+              <w:start w:val="none" w:sz="0" w:color="000000"/>
+              <w:end w:val="none" w:sz="0" w:color="000000"/>
             </w:tcBorders>
             <w:vAlign w:val="center"/>
           </w:tcPr>
@@ -5241,7 +5733,10 @@
           <w:tcPr>
             <w:tcW w:type="dxa" w:w="2076"/>
             <w:tcBorders>
-              <w:bottom w:val="single" w:sz="0" w:color="000000"/>
+              <w:top w:val="none" w:sz="0" w:color="000000"/>
+              <w:bottom w:val="none" w:sz="0" w:color="000000"/>
+              <w:start w:val="none" w:sz="0" w:color="000000"/>
+              <w:end w:val="none" w:sz="0" w:color="000000"/>
             </w:tcBorders>
             <w:vAlign w:val="center"/>
           </w:tcPr>
@@ -5265,7 +5760,10 @@
           <w:tcPr>
             <w:tcW w:type="dxa" w:w="2076"/>
             <w:tcBorders>
-              <w:bottom w:val="single" w:sz="0" w:color="000000"/>
+              <w:top w:val="none" w:sz="0" w:color="000000"/>
+              <w:bottom w:val="none" w:sz="0" w:color="000000"/>
+              <w:start w:val="none" w:sz="0" w:color="000000"/>
+              <w:end w:val="none" w:sz="0" w:color="000000"/>
             </w:tcBorders>
             <w:vAlign w:val="center"/>
           </w:tcPr>
@@ -5289,7 +5787,10 @@
           <w:tcPr>
             <w:tcW w:type="dxa" w:w="2076"/>
             <w:tcBorders>
-              <w:bottom w:val="single" w:sz="0" w:color="000000"/>
+              <w:top w:val="none" w:sz="0" w:color="000000"/>
+              <w:bottom w:val="none" w:sz="0" w:color="000000"/>
+              <w:start w:val="none" w:sz="0" w:color="000000"/>
+              <w:end w:val="none" w:sz="0" w:color="000000"/>
             </w:tcBorders>
             <w:vAlign w:val="center"/>
           </w:tcPr>
@@ -5313,7 +5814,10 @@
           <w:tcPr>
             <w:tcW w:type="dxa" w:w="2076"/>
             <w:tcBorders>
-              <w:bottom w:val="single" w:sz="0" w:color="000000"/>
+              <w:top w:val="none" w:sz="0" w:color="000000"/>
+              <w:bottom w:val="none" w:sz="0" w:color="000000"/>
+              <w:start w:val="none" w:sz="0" w:color="000000"/>
+              <w:end w:val="none" w:sz="0" w:color="000000"/>
             </w:tcBorders>
             <w:vAlign w:val="center"/>
           </w:tcPr>
@@ -5339,7 +5843,10 @@
           <w:tcPr>
             <w:tcW w:type="dxa" w:w="2076"/>
             <w:tcBorders>
-              <w:bottom w:val="single" w:sz="0" w:color="000000"/>
+              <w:top w:val="none" w:sz="0" w:color="000000"/>
+              <w:bottom w:val="none" w:sz="0" w:color="000000"/>
+              <w:start w:val="none" w:sz="0" w:color="000000"/>
+              <w:end w:val="none" w:sz="0" w:color="000000"/>
             </w:tcBorders>
             <w:vAlign w:val="center"/>
           </w:tcPr>
@@ -5363,7 +5870,10 @@
           <w:tcPr>
             <w:tcW w:type="dxa" w:w="2076"/>
             <w:tcBorders>
-              <w:bottom w:val="single" w:sz="0" w:color="000000"/>
+              <w:top w:val="none" w:sz="0" w:color="000000"/>
+              <w:bottom w:val="none" w:sz="0" w:color="000000"/>
+              <w:start w:val="none" w:sz="0" w:color="000000"/>
+              <w:end w:val="none" w:sz="0" w:color="000000"/>
             </w:tcBorders>
             <w:vAlign w:val="center"/>
           </w:tcPr>
@@ -5387,7 +5897,10 @@
           <w:tcPr>
             <w:tcW w:type="dxa" w:w="2076"/>
             <w:tcBorders>
-              <w:bottom w:val="single" w:sz="0" w:color="000000"/>
+              <w:top w:val="none" w:sz="0" w:color="000000"/>
+              <w:bottom w:val="none" w:sz="0" w:color="000000"/>
+              <w:start w:val="none" w:sz="0" w:color="000000"/>
+              <w:end w:val="none" w:sz="0" w:color="000000"/>
             </w:tcBorders>
             <w:vAlign w:val="center"/>
           </w:tcPr>
@@ -5411,7 +5924,10 @@
           <w:tcPr>
             <w:tcW w:type="dxa" w:w="2076"/>
             <w:tcBorders>
-              <w:bottom w:val="single" w:sz="0" w:color="000000"/>
+              <w:top w:val="none" w:sz="0" w:color="000000"/>
+              <w:bottom w:val="none" w:sz="0" w:color="000000"/>
+              <w:start w:val="none" w:sz="0" w:color="000000"/>
+              <w:end w:val="none" w:sz="0" w:color="000000"/>
             </w:tcBorders>
             <w:vAlign w:val="center"/>
           </w:tcPr>
@@ -5437,7 +5953,10 @@
           <w:tcPr>
             <w:tcW w:type="dxa" w:w="2076"/>
             <w:tcBorders>
-              <w:bottom w:val="single" w:sz="0" w:color="000000"/>
+              <w:top w:val="none" w:sz="0" w:color="000000"/>
+              <w:bottom w:val="none" w:sz="0" w:color="000000"/>
+              <w:start w:val="none" w:sz="0" w:color="000000"/>
+              <w:end w:val="none" w:sz="0" w:color="000000"/>
             </w:tcBorders>
             <w:vAlign w:val="center"/>
           </w:tcPr>
@@ -5461,7 +5980,10 @@
           <w:tcPr>
             <w:tcW w:type="dxa" w:w="2076"/>
             <w:tcBorders>
-              <w:bottom w:val="single" w:sz="0" w:color="000000"/>
+              <w:top w:val="none" w:sz="0" w:color="000000"/>
+              <w:bottom w:val="none" w:sz="0" w:color="000000"/>
+              <w:start w:val="none" w:sz="0" w:color="000000"/>
+              <w:end w:val="none" w:sz="0" w:color="000000"/>
             </w:tcBorders>
             <w:vAlign w:val="center"/>
           </w:tcPr>
@@ -5485,7 +6007,10 @@
           <w:tcPr>
             <w:tcW w:type="dxa" w:w="2076"/>
             <w:tcBorders>
-              <w:bottom w:val="single" w:sz="0" w:color="000000"/>
+              <w:top w:val="none" w:sz="0" w:color="000000"/>
+              <w:bottom w:val="none" w:sz="0" w:color="000000"/>
+              <w:start w:val="none" w:sz="0" w:color="000000"/>
+              <w:end w:val="none" w:sz="0" w:color="000000"/>
             </w:tcBorders>
             <w:vAlign w:val="center"/>
           </w:tcPr>
@@ -5509,7 +6034,10 @@
           <w:tcPr>
             <w:tcW w:type="dxa" w:w="2076"/>
             <w:tcBorders>
-              <w:bottom w:val="single" w:sz="0" w:color="000000"/>
+              <w:top w:val="none" w:sz="0" w:color="000000"/>
+              <w:bottom w:val="none" w:sz="0" w:color="000000"/>
+              <w:start w:val="none" w:sz="0" w:color="000000"/>
+              <w:end w:val="none" w:sz="0" w:color="000000"/>
             </w:tcBorders>
             <w:vAlign w:val="center"/>
           </w:tcPr>
@@ -5535,7 +6063,10 @@
           <w:tcPr>
             <w:tcW w:type="dxa" w:w="2076"/>
             <w:tcBorders>
-              <w:bottom w:val="single" w:sz="0" w:color="000000"/>
+              <w:top w:val="none" w:sz="0" w:color="000000"/>
+              <w:bottom w:val="none" w:sz="0" w:color="000000"/>
+              <w:start w:val="none" w:sz="0" w:color="000000"/>
+              <w:end w:val="none" w:sz="0" w:color="000000"/>
             </w:tcBorders>
             <w:vAlign w:val="center"/>
           </w:tcPr>
@@ -5559,7 +6090,10 @@
           <w:tcPr>
             <w:tcW w:type="dxa" w:w="2076"/>
             <w:tcBorders>
-              <w:bottom w:val="single" w:sz="0" w:color="000000"/>
+              <w:top w:val="none" w:sz="0" w:color="000000"/>
+              <w:bottom w:val="none" w:sz="0" w:color="000000"/>
+              <w:start w:val="none" w:sz="0" w:color="000000"/>
+              <w:end w:val="none" w:sz="0" w:color="000000"/>
             </w:tcBorders>
             <w:vAlign w:val="center"/>
           </w:tcPr>
@@ -5583,7 +6117,10 @@
           <w:tcPr>
             <w:tcW w:type="dxa" w:w="2076"/>
             <w:tcBorders>
-              <w:bottom w:val="single" w:sz="0" w:color="000000"/>
+              <w:top w:val="none" w:sz="0" w:color="000000"/>
+              <w:bottom w:val="none" w:sz="0" w:color="000000"/>
+              <w:start w:val="none" w:sz="0" w:color="000000"/>
+              <w:end w:val="none" w:sz="0" w:color="000000"/>
             </w:tcBorders>
             <w:vAlign w:val="center"/>
           </w:tcPr>
@@ -5607,7 +6144,10 @@
           <w:tcPr>
             <w:tcW w:type="dxa" w:w="2076"/>
             <w:tcBorders>
-              <w:bottom w:val="single" w:sz="0" w:color="000000"/>
+              <w:top w:val="none" w:sz="0" w:color="000000"/>
+              <w:bottom w:val="none" w:sz="0" w:color="000000"/>
+              <w:start w:val="none" w:sz="0" w:color="000000"/>
+              <w:end w:val="none" w:sz="0" w:color="000000"/>
             </w:tcBorders>
             <w:vAlign w:val="center"/>
           </w:tcPr>
@@ -5633,7 +6173,10 @@
           <w:tcPr>
             <w:tcW w:type="dxa" w:w="2076"/>
             <w:tcBorders>
-              <w:bottom w:val="single" w:sz="0" w:color="000000"/>
+              <w:top w:val="none" w:sz="0" w:color="000000"/>
+              <w:bottom w:val="none" w:sz="0" w:color="000000"/>
+              <w:start w:val="none" w:sz="0" w:color="000000"/>
+              <w:end w:val="none" w:sz="0" w:color="000000"/>
             </w:tcBorders>
             <w:vAlign w:val="center"/>
           </w:tcPr>
@@ -5657,7 +6200,10 @@
           <w:tcPr>
             <w:tcW w:type="dxa" w:w="2076"/>
             <w:tcBorders>
-              <w:bottom w:val="single" w:sz="0" w:color="000000"/>
+              <w:top w:val="none" w:sz="0" w:color="000000"/>
+              <w:bottom w:val="none" w:sz="0" w:color="000000"/>
+              <w:start w:val="none" w:sz="0" w:color="000000"/>
+              <w:end w:val="none" w:sz="0" w:color="000000"/>
             </w:tcBorders>
             <w:vAlign w:val="center"/>
           </w:tcPr>
@@ -5681,7 +6227,10 @@
           <w:tcPr>
             <w:tcW w:type="dxa" w:w="2076"/>
             <w:tcBorders>
-              <w:bottom w:val="single" w:sz="0" w:color="000000"/>
+              <w:top w:val="none" w:sz="0" w:color="000000"/>
+              <w:bottom w:val="none" w:sz="0" w:color="000000"/>
+              <w:start w:val="none" w:sz="0" w:color="000000"/>
+              <w:end w:val="none" w:sz="0" w:color="000000"/>
             </w:tcBorders>
             <w:vAlign w:val="center"/>
           </w:tcPr>
@@ -5705,7 +6254,10 @@
           <w:tcPr>
             <w:tcW w:type="dxa" w:w="2076"/>
             <w:tcBorders>
-              <w:bottom w:val="single" w:sz="0" w:color="000000"/>
+              <w:top w:val="none" w:sz="0" w:color="000000"/>
+              <w:bottom w:val="none" w:sz="0" w:color="000000"/>
+              <w:start w:val="none" w:sz="0" w:color="000000"/>
+              <w:end w:val="none" w:sz="0" w:color="000000"/>
             </w:tcBorders>
             <w:vAlign w:val="center"/>
           </w:tcPr>
@@ -5731,7 +6283,10 @@
           <w:tcPr>
             <w:tcW w:type="dxa" w:w="2076"/>
             <w:tcBorders>
-              <w:bottom w:val="single" w:sz="0" w:color="000000"/>
+              <w:top w:val="none" w:sz="0" w:color="000000"/>
+              <w:bottom w:val="none" w:sz="0" w:color="000000"/>
+              <w:start w:val="none" w:sz="0" w:color="000000"/>
+              <w:end w:val="none" w:sz="0" w:color="000000"/>
             </w:tcBorders>
             <w:vAlign w:val="center"/>
           </w:tcPr>
@@ -5755,7 +6310,10 @@
           <w:tcPr>
             <w:tcW w:type="dxa" w:w="2076"/>
             <w:tcBorders>
-              <w:bottom w:val="single" w:sz="0" w:color="000000"/>
+              <w:top w:val="none" w:sz="0" w:color="000000"/>
+              <w:bottom w:val="none" w:sz="0" w:color="000000"/>
+              <w:start w:val="none" w:sz="0" w:color="000000"/>
+              <w:end w:val="none" w:sz="0" w:color="000000"/>
             </w:tcBorders>
             <w:vAlign w:val="center"/>
           </w:tcPr>
@@ -5779,7 +6337,10 @@
           <w:tcPr>
             <w:tcW w:type="dxa" w:w="2076"/>
             <w:tcBorders>
-              <w:bottom w:val="single" w:sz="0" w:color="000000"/>
+              <w:top w:val="none" w:sz="0" w:color="000000"/>
+              <w:bottom w:val="none" w:sz="0" w:color="000000"/>
+              <w:start w:val="none" w:sz="0" w:color="000000"/>
+              <w:end w:val="none" w:sz="0" w:color="000000"/>
             </w:tcBorders>
             <w:vAlign w:val="center"/>
           </w:tcPr>
@@ -5803,7 +6364,10 @@
           <w:tcPr>
             <w:tcW w:type="dxa" w:w="2076"/>
             <w:tcBorders>
-              <w:bottom w:val="single" w:sz="0" w:color="000000"/>
+              <w:top w:val="none" w:sz="0" w:color="000000"/>
+              <w:bottom w:val="none" w:sz="0" w:color="000000"/>
+              <w:start w:val="none" w:sz="0" w:color="000000"/>
+              <w:end w:val="none" w:sz="0" w:color="000000"/>
             </w:tcBorders>
             <w:vAlign w:val="center"/>
           </w:tcPr>
@@ -6092,7 +6656,10 @@
           <w:tcPr>
             <w:tcW w:type="dxa" w:w="2076"/>
             <w:tcBorders>
-              <w:bottom w:val="single" w:sz="0" w:color="000000"/>
+              <w:top w:val="none" w:sz="0" w:color="000000"/>
+              <w:bottom w:val="none" w:sz="0" w:color="000000"/>
+              <w:start w:val="none" w:sz="0" w:color="000000"/>
+              <w:end w:val="none" w:sz="0" w:color="000000"/>
             </w:tcBorders>
             <w:vAlign w:val="center"/>
           </w:tcPr>
@@ -6116,7 +6683,10 @@
           <w:tcPr>
             <w:tcW w:type="dxa" w:w="2076"/>
             <w:tcBorders>
-              <w:bottom w:val="single" w:sz="0" w:color="000000"/>
+              <w:top w:val="none" w:sz="0" w:color="000000"/>
+              <w:bottom w:val="none" w:sz="0" w:color="000000"/>
+              <w:start w:val="none" w:sz="0" w:color="000000"/>
+              <w:end w:val="none" w:sz="0" w:color="000000"/>
             </w:tcBorders>
             <w:vAlign w:val="center"/>
           </w:tcPr>
@@ -6140,7 +6710,10 @@
           <w:tcPr>
             <w:tcW w:type="dxa" w:w="2076"/>
             <w:tcBorders>
-              <w:bottom w:val="single" w:sz="0" w:color="000000"/>
+              <w:top w:val="none" w:sz="0" w:color="000000"/>
+              <w:bottom w:val="none" w:sz="0" w:color="000000"/>
+              <w:start w:val="none" w:sz="0" w:color="000000"/>
+              <w:end w:val="none" w:sz="0" w:color="000000"/>
             </w:tcBorders>
             <w:vAlign w:val="center"/>
           </w:tcPr>
@@ -6164,7 +6737,10 @@
           <w:tcPr>
             <w:tcW w:type="dxa" w:w="2076"/>
             <w:tcBorders>
-              <w:bottom w:val="single" w:sz="0" w:color="000000"/>
+              <w:top w:val="none" w:sz="0" w:color="000000"/>
+              <w:bottom w:val="none" w:sz="0" w:color="000000"/>
+              <w:start w:val="none" w:sz="0" w:color="000000"/>
+              <w:end w:val="none" w:sz="0" w:color="000000"/>
             </w:tcBorders>
             <w:vAlign w:val="center"/>
           </w:tcPr>
@@ -6190,7 +6766,10 @@
           <w:tcPr>
             <w:tcW w:type="dxa" w:w="2076"/>
             <w:tcBorders>
-              <w:bottom w:val="single" w:sz="0" w:color="000000"/>
+              <w:top w:val="none" w:sz="0" w:color="000000"/>
+              <w:bottom w:val="none" w:sz="0" w:color="000000"/>
+              <w:start w:val="none" w:sz="0" w:color="000000"/>
+              <w:end w:val="none" w:sz="0" w:color="000000"/>
             </w:tcBorders>
             <w:vAlign w:val="center"/>
           </w:tcPr>
@@ -6214,7 +6793,10 @@
           <w:tcPr>
             <w:tcW w:type="dxa" w:w="2076"/>
             <w:tcBorders>
-              <w:bottom w:val="single" w:sz="0" w:color="000000"/>
+              <w:top w:val="none" w:sz="0" w:color="000000"/>
+              <w:bottom w:val="none" w:sz="0" w:color="000000"/>
+              <w:start w:val="none" w:sz="0" w:color="000000"/>
+              <w:end w:val="none" w:sz="0" w:color="000000"/>
             </w:tcBorders>
             <w:vAlign w:val="center"/>
           </w:tcPr>
@@ -6238,7 +6820,10 @@
           <w:tcPr>
             <w:tcW w:type="dxa" w:w="2076"/>
             <w:tcBorders>
-              <w:bottom w:val="single" w:sz="0" w:color="000000"/>
+              <w:top w:val="none" w:sz="0" w:color="000000"/>
+              <w:bottom w:val="none" w:sz="0" w:color="000000"/>
+              <w:start w:val="none" w:sz="0" w:color="000000"/>
+              <w:end w:val="none" w:sz="0" w:color="000000"/>
             </w:tcBorders>
             <w:vAlign w:val="center"/>
           </w:tcPr>
@@ -6262,7 +6847,10 @@
           <w:tcPr>
             <w:tcW w:type="dxa" w:w="2076"/>
             <w:tcBorders>
-              <w:bottom w:val="single" w:sz="0" w:color="000000"/>
+              <w:top w:val="none" w:sz="0" w:color="000000"/>
+              <w:bottom w:val="none" w:sz="0" w:color="000000"/>
+              <w:start w:val="none" w:sz="0" w:color="000000"/>
+              <w:end w:val="none" w:sz="0" w:color="000000"/>
             </w:tcBorders>
             <w:vAlign w:val="center"/>
           </w:tcPr>
@@ -6288,7 +6876,10 @@
           <w:tcPr>
             <w:tcW w:type="dxa" w:w="2076"/>
             <w:tcBorders>
-              <w:bottom w:val="single" w:sz="0" w:color="000000"/>
+              <w:top w:val="none" w:sz="0" w:color="000000"/>
+              <w:bottom w:val="none" w:sz="0" w:color="000000"/>
+              <w:start w:val="none" w:sz="0" w:color="000000"/>
+              <w:end w:val="none" w:sz="0" w:color="000000"/>
             </w:tcBorders>
             <w:vAlign w:val="center"/>
           </w:tcPr>
@@ -6312,7 +6903,10 @@
           <w:tcPr>
             <w:tcW w:type="dxa" w:w="2076"/>
             <w:tcBorders>
-              <w:bottom w:val="single" w:sz="0" w:color="000000"/>
+              <w:top w:val="none" w:sz="0" w:color="000000"/>
+              <w:bottom w:val="none" w:sz="0" w:color="000000"/>
+              <w:start w:val="none" w:sz="0" w:color="000000"/>
+              <w:end w:val="none" w:sz="0" w:color="000000"/>
             </w:tcBorders>
             <w:vAlign w:val="center"/>
           </w:tcPr>
@@ -6336,7 +6930,10 @@
           <w:tcPr>
             <w:tcW w:type="dxa" w:w="2076"/>
             <w:tcBorders>
-              <w:bottom w:val="single" w:sz="0" w:color="000000"/>
+              <w:top w:val="none" w:sz="0" w:color="000000"/>
+              <w:bottom w:val="none" w:sz="0" w:color="000000"/>
+              <w:start w:val="none" w:sz="0" w:color="000000"/>
+              <w:end w:val="none" w:sz="0" w:color="000000"/>
             </w:tcBorders>
             <w:vAlign w:val="center"/>
           </w:tcPr>
@@ -6360,7 +6957,10 @@
           <w:tcPr>
             <w:tcW w:type="dxa" w:w="2076"/>
             <w:tcBorders>
-              <w:bottom w:val="single" w:sz="0" w:color="000000"/>
+              <w:top w:val="none" w:sz="0" w:color="000000"/>
+              <w:bottom w:val="none" w:sz="0" w:color="000000"/>
+              <w:start w:val="none" w:sz="0" w:color="000000"/>
+              <w:end w:val="none" w:sz="0" w:color="000000"/>
             </w:tcBorders>
             <w:vAlign w:val="center"/>
           </w:tcPr>
@@ -6386,7 +6986,10 @@
           <w:tcPr>
             <w:tcW w:type="dxa" w:w="2076"/>
             <w:tcBorders>
-              <w:bottom w:val="single" w:sz="0" w:color="000000"/>
+              <w:top w:val="none" w:sz="0" w:color="000000"/>
+              <w:bottom w:val="none" w:sz="0" w:color="000000"/>
+              <w:start w:val="none" w:sz="0" w:color="000000"/>
+              <w:end w:val="none" w:sz="0" w:color="000000"/>
             </w:tcBorders>
             <w:vAlign w:val="center"/>
           </w:tcPr>
@@ -6410,7 +7013,10 @@
           <w:tcPr>
             <w:tcW w:type="dxa" w:w="2076"/>
             <w:tcBorders>
-              <w:bottom w:val="single" w:sz="0" w:color="000000"/>
+              <w:top w:val="none" w:sz="0" w:color="000000"/>
+              <w:bottom w:val="none" w:sz="0" w:color="000000"/>
+              <w:start w:val="none" w:sz="0" w:color="000000"/>
+              <w:end w:val="none" w:sz="0" w:color="000000"/>
             </w:tcBorders>
             <w:vAlign w:val="center"/>
           </w:tcPr>
@@ -6434,7 +7040,10 @@
           <w:tcPr>
             <w:tcW w:type="dxa" w:w="2076"/>
             <w:tcBorders>
-              <w:bottom w:val="single" w:sz="0" w:color="000000"/>
+              <w:top w:val="none" w:sz="0" w:color="000000"/>
+              <w:bottom w:val="none" w:sz="0" w:color="000000"/>
+              <w:start w:val="none" w:sz="0" w:color="000000"/>
+              <w:end w:val="none" w:sz="0" w:color="000000"/>
             </w:tcBorders>
             <w:vAlign w:val="center"/>
           </w:tcPr>
@@ -6458,7 +7067,10 @@
           <w:tcPr>
             <w:tcW w:type="dxa" w:w="2076"/>
             <w:tcBorders>
-              <w:bottom w:val="single" w:sz="0" w:color="000000"/>
+              <w:top w:val="none" w:sz="0" w:color="000000"/>
+              <w:bottom w:val="none" w:sz="0" w:color="000000"/>
+              <w:start w:val="none" w:sz="0" w:color="000000"/>
+              <w:end w:val="none" w:sz="0" w:color="000000"/>
             </w:tcBorders>
             <w:vAlign w:val="center"/>
           </w:tcPr>
@@ -6484,7 +7096,10 @@
           <w:tcPr>
             <w:tcW w:type="dxa" w:w="2076"/>
             <w:tcBorders>
-              <w:bottom w:val="single" w:sz="0" w:color="000000"/>
+              <w:top w:val="none" w:sz="0" w:color="000000"/>
+              <w:bottom w:val="none" w:sz="0" w:color="000000"/>
+              <w:start w:val="none" w:sz="0" w:color="000000"/>
+              <w:end w:val="none" w:sz="0" w:color="000000"/>
             </w:tcBorders>
             <w:vAlign w:val="center"/>
           </w:tcPr>
@@ -6508,7 +7123,10 @@
           <w:tcPr>
             <w:tcW w:type="dxa" w:w="2076"/>
             <w:tcBorders>
-              <w:bottom w:val="single" w:sz="0" w:color="000000"/>
+              <w:top w:val="none" w:sz="0" w:color="000000"/>
+              <w:bottom w:val="none" w:sz="0" w:color="000000"/>
+              <w:start w:val="none" w:sz="0" w:color="000000"/>
+              <w:end w:val="none" w:sz="0" w:color="000000"/>
             </w:tcBorders>
             <w:vAlign w:val="center"/>
           </w:tcPr>
@@ -6532,7 +7150,10 @@
           <w:tcPr>
             <w:tcW w:type="dxa" w:w="2076"/>
             <w:tcBorders>
-              <w:bottom w:val="single" w:sz="0" w:color="000000"/>
+              <w:top w:val="none" w:sz="0" w:color="000000"/>
+              <w:bottom w:val="none" w:sz="0" w:color="000000"/>
+              <w:start w:val="none" w:sz="0" w:color="000000"/>
+              <w:end w:val="none" w:sz="0" w:color="000000"/>
             </w:tcBorders>
             <w:vAlign w:val="center"/>
           </w:tcPr>
@@ -6556,7 +7177,10 @@
           <w:tcPr>
             <w:tcW w:type="dxa" w:w="2076"/>
             <w:tcBorders>
-              <w:bottom w:val="single" w:sz="0" w:color="000000"/>
+              <w:top w:val="none" w:sz="0" w:color="000000"/>
+              <w:bottom w:val="none" w:sz="0" w:color="000000"/>
+              <w:start w:val="none" w:sz="0" w:color="000000"/>
+              <w:end w:val="none" w:sz="0" w:color="000000"/>
             </w:tcBorders>
             <w:vAlign w:val="center"/>
           </w:tcPr>
@@ -6582,7 +7206,10 @@
           <w:tcPr>
             <w:tcW w:type="dxa" w:w="2076"/>
             <w:tcBorders>
-              <w:bottom w:val="single" w:sz="0" w:color="000000"/>
+              <w:top w:val="none" w:sz="0" w:color="000000"/>
+              <w:bottom w:val="none" w:sz="0" w:color="000000"/>
+              <w:start w:val="none" w:sz="0" w:color="000000"/>
+              <w:end w:val="none" w:sz="0" w:color="000000"/>
             </w:tcBorders>
             <w:vAlign w:val="center"/>
           </w:tcPr>
@@ -6606,7 +7233,10 @@
           <w:tcPr>
             <w:tcW w:type="dxa" w:w="2076"/>
             <w:tcBorders>
-              <w:bottom w:val="single" w:sz="0" w:color="000000"/>
+              <w:top w:val="none" w:sz="0" w:color="000000"/>
+              <w:bottom w:val="none" w:sz="0" w:color="000000"/>
+              <w:start w:val="none" w:sz="0" w:color="000000"/>
+              <w:end w:val="none" w:sz="0" w:color="000000"/>
             </w:tcBorders>
             <w:vAlign w:val="center"/>
           </w:tcPr>
@@ -6630,7 +7260,10 @@
           <w:tcPr>
             <w:tcW w:type="dxa" w:w="2076"/>
             <w:tcBorders>
-              <w:bottom w:val="single" w:sz="0" w:color="000000"/>
+              <w:top w:val="none" w:sz="0" w:color="000000"/>
+              <w:bottom w:val="none" w:sz="0" w:color="000000"/>
+              <w:start w:val="none" w:sz="0" w:color="000000"/>
+              <w:end w:val="none" w:sz="0" w:color="000000"/>
             </w:tcBorders>
             <w:vAlign w:val="center"/>
           </w:tcPr>
@@ -6654,7 +7287,10 @@
           <w:tcPr>
             <w:tcW w:type="dxa" w:w="2076"/>
             <w:tcBorders>
-              <w:bottom w:val="single" w:sz="0" w:color="000000"/>
+              <w:top w:val="none" w:sz="0" w:color="000000"/>
+              <w:bottom w:val="none" w:sz="0" w:color="000000"/>
+              <w:start w:val="none" w:sz="0" w:color="000000"/>
+              <w:end w:val="none" w:sz="0" w:color="000000"/>
             </w:tcBorders>
             <w:vAlign w:val="center"/>
           </w:tcPr>
@@ -6680,7 +7316,10 @@
           <w:tcPr>
             <w:tcW w:type="dxa" w:w="2076"/>
             <w:tcBorders>
-              <w:bottom w:val="single" w:sz="0" w:color="000000"/>
+              <w:top w:val="none" w:sz="0" w:color="000000"/>
+              <w:bottom w:val="none" w:sz="0" w:color="000000"/>
+              <w:start w:val="none" w:sz="0" w:color="000000"/>
+              <w:end w:val="none" w:sz="0" w:color="000000"/>
             </w:tcBorders>
             <w:vAlign w:val="center"/>
           </w:tcPr>
@@ -6704,7 +7343,10 @@
           <w:tcPr>
             <w:tcW w:type="dxa" w:w="2076"/>
             <w:tcBorders>
-              <w:bottom w:val="single" w:sz="0" w:color="000000"/>
+              <w:top w:val="none" w:sz="0" w:color="000000"/>
+              <w:bottom w:val="none" w:sz="0" w:color="000000"/>
+              <w:start w:val="none" w:sz="0" w:color="000000"/>
+              <w:end w:val="none" w:sz="0" w:color="000000"/>
             </w:tcBorders>
             <w:vAlign w:val="center"/>
           </w:tcPr>
@@ -6728,7 +7370,10 @@
           <w:tcPr>
             <w:tcW w:type="dxa" w:w="2076"/>
             <w:tcBorders>
-              <w:bottom w:val="single" w:sz="0" w:color="000000"/>
+              <w:top w:val="none" w:sz="0" w:color="000000"/>
+              <w:bottom w:val="none" w:sz="0" w:color="000000"/>
+              <w:start w:val="none" w:sz="0" w:color="000000"/>
+              <w:end w:val="none" w:sz="0" w:color="000000"/>
             </w:tcBorders>
             <w:vAlign w:val="center"/>
           </w:tcPr>
@@ -6752,7 +7397,10 @@
           <w:tcPr>
             <w:tcW w:type="dxa" w:w="2076"/>
             <w:tcBorders>
-              <w:bottom w:val="single" w:sz="0" w:color="000000"/>
+              <w:top w:val="none" w:sz="0" w:color="000000"/>
+              <w:bottom w:val="none" w:sz="0" w:color="000000"/>
+              <w:start w:val="none" w:sz="0" w:color="000000"/>
+              <w:end w:val="none" w:sz="0" w:color="000000"/>
             </w:tcBorders>
             <w:vAlign w:val="center"/>
           </w:tcPr>
@@ -6778,7 +7426,10 @@
           <w:tcPr>
             <w:tcW w:type="dxa" w:w="2076"/>
             <w:tcBorders>
-              <w:bottom w:val="single" w:sz="0" w:color="000000"/>
+              <w:top w:val="none" w:sz="0" w:color="000000"/>
+              <w:bottom w:val="none" w:sz="0" w:color="000000"/>
+              <w:start w:val="none" w:sz="0" w:color="000000"/>
+              <w:end w:val="none" w:sz="0" w:color="000000"/>
             </w:tcBorders>
             <w:vAlign w:val="center"/>
           </w:tcPr>
@@ -6802,7 +7453,10 @@
           <w:tcPr>
             <w:tcW w:type="dxa" w:w="2076"/>
             <w:tcBorders>
-              <w:bottom w:val="single" w:sz="0" w:color="000000"/>
+              <w:top w:val="none" w:sz="0" w:color="000000"/>
+              <w:bottom w:val="none" w:sz="0" w:color="000000"/>
+              <w:start w:val="none" w:sz="0" w:color="000000"/>
+              <w:end w:val="none" w:sz="0" w:color="000000"/>
             </w:tcBorders>
             <w:vAlign w:val="center"/>
           </w:tcPr>
@@ -6826,7 +7480,10 @@
           <w:tcPr>
             <w:tcW w:type="dxa" w:w="2076"/>
             <w:tcBorders>
-              <w:bottom w:val="single" w:sz="0" w:color="000000"/>
+              <w:top w:val="none" w:sz="0" w:color="000000"/>
+              <w:bottom w:val="none" w:sz="0" w:color="000000"/>
+              <w:start w:val="none" w:sz="0" w:color="000000"/>
+              <w:end w:val="none" w:sz="0" w:color="000000"/>
             </w:tcBorders>
             <w:vAlign w:val="center"/>
           </w:tcPr>
@@ -6850,7 +7507,10 @@
           <w:tcPr>
             <w:tcW w:type="dxa" w:w="2076"/>
             <w:tcBorders>
-              <w:bottom w:val="single" w:sz="0" w:color="000000"/>
+              <w:top w:val="none" w:sz="0" w:color="000000"/>
+              <w:bottom w:val="none" w:sz="0" w:color="000000"/>
+              <w:start w:val="none" w:sz="0" w:color="000000"/>
+              <w:end w:val="none" w:sz="0" w:color="000000"/>
             </w:tcBorders>
             <w:vAlign w:val="center"/>
           </w:tcPr>

</xml_diff>